<commit_message>
formatação de tudo menos código
</commit_message>
<xml_diff>
--- a/ESOF-2017-18-T3-3MIEIC1-GroupF.docx
+++ b/ESOF-2017-18-T3-3MIEIC1-GroupF.docx
@@ -764,9 +764,7 @@
               <w:bCs w:val="0"/>
               <w:noProof/>
               <w:color w:val="auto"/>
-              <w:sz w:val="22"/>
-              <w:szCs w:val="22"/>
-              <w:lang w:eastAsia="pt-PT"/>
+              <w:lang w:val="en-GB" w:eastAsia="en-GB"/>
             </w:rPr>
           </w:pPr>
           <w:r>
@@ -794,7 +792,7 @@
             </w:rPr>
             <w:fldChar w:fldCharType="separate"/>
           </w:r>
-          <w:hyperlink w:anchor="_Toc500429797" w:history="1">
+          <w:hyperlink w:anchor="_Toc500506961" w:history="1">
             <w:r>
               <w:rPr>
                 <w:rStyle w:val="Hyperlink"/>
@@ -810,9 +808,7 @@
                 <w:bCs w:val="0"/>
                 <w:noProof/>
                 <w:color w:val="auto"/>
-                <w:sz w:val="22"/>
-                <w:szCs w:val="22"/>
-                <w:lang w:eastAsia="pt-PT"/>
+                <w:lang w:val="en-GB" w:eastAsia="en-GB"/>
               </w:rPr>
               <w:tab/>
             </w:r>
@@ -843,7 +839,7 @@
                 <w:noProof/>
                 <w:webHidden/>
               </w:rPr>
-              <w:instrText xml:space="preserve"> PAGEREF _Toc500429797 \h </w:instrText>
+              <w:instrText xml:space="preserve"> PAGEREF _Toc500506961 \h </w:instrText>
             </w:r>
             <w:r>
               <w:rPr>
@@ -887,10 +883,12 @@
               <w:bCs w:val="0"/>
               <w:noProof/>
               <w:color w:val="auto"/>
-              <w:lang w:eastAsia="pt-PT"/>
+              <w:sz w:val="24"/>
+              <w:szCs w:val="24"/>
+              <w:lang w:val="en-GB" w:eastAsia="en-GB"/>
             </w:rPr>
           </w:pPr>
-          <w:hyperlink w:anchor="_Toc500429798" w:history="1">
+          <w:hyperlink w:anchor="_Toc500506962" w:history="1">
             <w:r>
               <w:rPr>
                 <w:rStyle w:val="Hyperlink"/>
@@ -906,7 +904,9 @@
                 <w:bCs w:val="0"/>
                 <w:noProof/>
                 <w:color w:val="auto"/>
-                <w:lang w:eastAsia="pt-PT"/>
+                <w:sz w:val="24"/>
+                <w:szCs w:val="24"/>
+                <w:lang w:val="en-GB" w:eastAsia="en-GB"/>
               </w:rPr>
               <w:tab/>
             </w:r>
@@ -937,7 +937,7 @@
                 <w:noProof/>
                 <w:webHidden/>
               </w:rPr>
-              <w:instrText xml:space="preserve"> PAGEREF _Toc500429798 \h </w:instrText>
+              <w:instrText xml:space="preserve"> PAGEREF _Toc500506962 \h </w:instrText>
             </w:r>
             <w:r>
               <w:rPr>
@@ -981,10 +981,12 @@
               <w:bCs w:val="0"/>
               <w:noProof/>
               <w:color w:val="auto"/>
-              <w:lang w:eastAsia="pt-PT"/>
+              <w:sz w:val="24"/>
+              <w:szCs w:val="24"/>
+              <w:lang w:val="en-GB" w:eastAsia="en-GB"/>
             </w:rPr>
           </w:pPr>
-          <w:hyperlink w:anchor="_Toc500429799" w:history="1">
+          <w:hyperlink w:anchor="_Toc500506963" w:history="1">
             <w:r>
               <w:rPr>
                 <w:rStyle w:val="Hyperlink"/>
@@ -1000,7 +1002,9 @@
                 <w:bCs w:val="0"/>
                 <w:noProof/>
                 <w:color w:val="auto"/>
-                <w:lang w:eastAsia="pt-PT"/>
+                <w:sz w:val="24"/>
+                <w:szCs w:val="24"/>
+                <w:lang w:val="en-GB" w:eastAsia="en-GB"/>
               </w:rPr>
               <w:tab/>
             </w:r>
@@ -1032,7 +1036,7 @@
                 <w:noProof/>
                 <w:webHidden/>
               </w:rPr>
-              <w:instrText xml:space="preserve"> PAGEREF _Toc500429799 \h </w:instrText>
+              <w:instrText xml:space="preserve"> PAGEREF _Toc500506963 \h </w:instrText>
             </w:r>
             <w:r>
               <w:rPr>
@@ -1076,10 +1080,12 @@
               <w:bCs w:val="0"/>
               <w:noProof/>
               <w:color w:val="auto"/>
-              <w:lang w:eastAsia="pt-PT"/>
+              <w:sz w:val="24"/>
+              <w:szCs w:val="24"/>
+              <w:lang w:val="en-GB" w:eastAsia="en-GB"/>
             </w:rPr>
           </w:pPr>
-          <w:hyperlink w:anchor="_Toc500429800" w:history="1">
+          <w:hyperlink w:anchor="_Toc500506964" w:history="1">
             <w:r>
               <w:rPr>
                 <w:rStyle w:val="Hyperlink"/>
@@ -1095,7 +1101,9 @@
                 <w:bCs w:val="0"/>
                 <w:noProof/>
                 <w:color w:val="auto"/>
-                <w:lang w:eastAsia="pt-PT"/>
+                <w:sz w:val="24"/>
+                <w:szCs w:val="24"/>
+                <w:lang w:val="en-GB" w:eastAsia="en-GB"/>
               </w:rPr>
               <w:tab/>
             </w:r>
@@ -1127,7 +1135,7 @@
                 <w:noProof/>
                 <w:webHidden/>
               </w:rPr>
-              <w:instrText xml:space="preserve"> PAGEREF _Toc500429800 \h </w:instrText>
+              <w:instrText xml:space="preserve"> PAGEREF _Toc500506964 \h </w:instrText>
             </w:r>
             <w:r>
               <w:rPr>
@@ -1171,10 +1179,12 @@
               <w:bCs w:val="0"/>
               <w:noProof/>
               <w:color w:val="auto"/>
-              <w:lang w:eastAsia="pt-PT"/>
+              <w:sz w:val="24"/>
+              <w:szCs w:val="24"/>
+              <w:lang w:val="en-GB" w:eastAsia="en-GB"/>
             </w:rPr>
           </w:pPr>
-          <w:hyperlink w:anchor="_Toc500429801" w:history="1">
+          <w:hyperlink w:anchor="_Toc500506965" w:history="1">
             <w:r>
               <w:rPr>
                 <w:rStyle w:val="Hyperlink"/>
@@ -1190,7 +1200,9 @@
                 <w:bCs w:val="0"/>
                 <w:noProof/>
                 <w:color w:val="auto"/>
-                <w:lang w:eastAsia="pt-PT"/>
+                <w:sz w:val="24"/>
+                <w:szCs w:val="24"/>
+                <w:lang w:val="en-GB" w:eastAsia="en-GB"/>
               </w:rPr>
               <w:tab/>
             </w:r>
@@ -1222,7 +1234,7 @@
                 <w:noProof/>
                 <w:webHidden/>
               </w:rPr>
-              <w:instrText xml:space="preserve"> PAGEREF _Toc500429801 \h </w:instrText>
+              <w:instrText xml:space="preserve"> PAGEREF _Toc500506965 \h </w:instrText>
             </w:r>
             <w:r>
               <w:rPr>
@@ -1266,10 +1278,12 @@
               <w:bCs w:val="0"/>
               <w:noProof/>
               <w:color w:val="auto"/>
-              <w:lang w:eastAsia="pt-PT"/>
+              <w:sz w:val="24"/>
+              <w:szCs w:val="24"/>
+              <w:lang w:val="en-GB" w:eastAsia="en-GB"/>
             </w:rPr>
           </w:pPr>
-          <w:hyperlink w:anchor="_Toc500429802" w:history="1">
+          <w:hyperlink w:anchor="_Toc500506966" w:history="1">
             <w:r>
               <w:rPr>
                 <w:rStyle w:val="Hyperlink"/>
@@ -1285,7 +1299,9 @@
                 <w:bCs w:val="0"/>
                 <w:noProof/>
                 <w:color w:val="auto"/>
-                <w:lang w:eastAsia="pt-PT"/>
+                <w:sz w:val="24"/>
+                <w:szCs w:val="24"/>
+                <w:lang w:val="en-GB" w:eastAsia="en-GB"/>
               </w:rPr>
               <w:tab/>
             </w:r>
@@ -1317,102 +1333,7 @@
                 <w:noProof/>
                 <w:webHidden/>
               </w:rPr>
-              <w:instrText xml:space="preserve"> PAGEREF _Toc500429802 \h </w:instrText>
-            </w:r>
-            <w:r>
-              <w:rPr>
-                <w:noProof/>
-                <w:webHidden/>
-              </w:rPr>
-            </w:r>
-            <w:r>
-              <w:rPr>
-                <w:noProof/>
-                <w:webHidden/>
-              </w:rPr>
-              <w:fldChar w:fldCharType="separate"/>
-            </w:r>
-            <w:r>
-              <w:rPr>
-                <w:noProof/>
-                <w:webHidden/>
-              </w:rPr>
-              <w:t>3</w:t>
-            </w:r>
-            <w:r>
-              <w:rPr>
-                <w:noProof/>
-                <w:webHidden/>
-              </w:rPr>
-              <w:fldChar w:fldCharType="end"/>
-            </w:r>
-          </w:hyperlink>
-        </w:p>
-        <w:p>
-          <w:pPr>
-            <w:pStyle w:val="TOC2"/>
-            <w:tabs>
-              <w:tab w:val="left" w:pos="960"/>
-              <w:tab w:val="right" w:leader="dot" w:pos="8494"/>
-            </w:tabs>
-            <w:rPr>
-              <w:rFonts w:eastAsiaTheme="minorEastAsia"/>
-              <w:b w:val="0"/>
-              <w:bCs w:val="0"/>
-              <w:noProof/>
-              <w:color w:val="auto"/>
-              <w:lang w:eastAsia="pt-PT"/>
-            </w:rPr>
-          </w:pPr>
-          <w:hyperlink w:anchor="_Toc500429803" w:history="1">
-            <w:r>
-              <w:rPr>
-                <w:rStyle w:val="Hyperlink"/>
-                <w:noProof/>
-                <w:lang w:val="en-GB" w:eastAsia="en-GB"/>
-              </w:rPr>
-              <w:t>1.6.</w:t>
-            </w:r>
-            <w:r>
-              <w:rPr>
-                <w:rFonts w:eastAsiaTheme="minorEastAsia"/>
-                <w:b w:val="0"/>
-                <w:bCs w:val="0"/>
-                <w:noProof/>
-                <w:color w:val="auto"/>
-                <w:lang w:eastAsia="pt-PT"/>
-              </w:rPr>
-              <w:tab/>
-            </w:r>
-            <w:r>
-              <w:rPr>
-                <w:rStyle w:val="Hyperlink"/>
-                <w:noProof/>
-                <w:shd w:val="clear" w:color="auto" w:fill="FFFFFF"/>
-                <w:lang w:val="en-GB" w:eastAsia="en-GB"/>
-              </w:rPr>
-              <w:t>Are there many issues to fix?</w:t>
-            </w:r>
-            <w:r>
-              <w:rPr>
-                <w:noProof/>
-                <w:webHidden/>
-              </w:rPr>
-              <w:tab/>
-            </w:r>
-            <w:r>
-              <w:rPr>
-                <w:noProof/>
-                <w:webHidden/>
-              </w:rPr>
-              <w:fldChar w:fldCharType="begin"/>
-            </w:r>
-            <w:r>
-              <w:rPr>
-                <w:noProof/>
-                <w:webHidden/>
-              </w:rPr>
-              <w:instrText xml:space="preserve"> PAGEREF _Toc500429803 \h </w:instrText>
+              <w:instrText xml:space="preserve"> PAGEREF _Toc500506966 \h </w:instrText>
             </w:r>
             <w:r>
               <w:rPr>
@@ -1456,12 +1377,10 @@
               <w:bCs w:val="0"/>
               <w:noProof/>
               <w:color w:val="auto"/>
-              <w:sz w:val="22"/>
-              <w:szCs w:val="22"/>
-              <w:lang w:eastAsia="pt-PT"/>
+              <w:lang w:val="en-GB" w:eastAsia="en-GB"/>
             </w:rPr>
           </w:pPr>
-          <w:hyperlink w:anchor="_Toc500429804" w:history="1">
+          <w:hyperlink w:anchor="_Toc500506967" w:history="1">
             <w:r>
               <w:rPr>
                 <w:rStyle w:val="Hyperlink"/>
@@ -1477,9 +1396,7 @@
                 <w:bCs w:val="0"/>
                 <w:noProof/>
                 <w:color w:val="auto"/>
-                <w:sz w:val="22"/>
-                <w:szCs w:val="22"/>
-                <w:lang w:eastAsia="pt-PT"/>
+                <w:lang w:val="en-GB" w:eastAsia="en-GB"/>
               </w:rPr>
               <w:tab/>
             </w:r>
@@ -1510,7 +1427,7 @@
                 <w:noProof/>
                 <w:webHidden/>
               </w:rPr>
-              <w:instrText xml:space="preserve"> PAGEREF _Toc500429804 \h </w:instrText>
+              <w:instrText xml:space="preserve"> PAGEREF _Toc500506967 \h </w:instrText>
             </w:r>
             <w:r>
               <w:rPr>
@@ -1554,10 +1471,12 @@
               <w:bCs w:val="0"/>
               <w:noProof/>
               <w:color w:val="auto"/>
-              <w:lang w:eastAsia="pt-PT"/>
+              <w:sz w:val="24"/>
+              <w:szCs w:val="24"/>
+              <w:lang w:val="en-GB" w:eastAsia="en-GB"/>
             </w:rPr>
           </w:pPr>
-          <w:hyperlink w:anchor="_Toc500429805" w:history="1">
+          <w:hyperlink w:anchor="_Toc500506968" w:history="1">
             <w:r>
               <w:rPr>
                 <w:rStyle w:val="Hyperlink"/>
@@ -1573,7 +1492,9 @@
                 <w:bCs w:val="0"/>
                 <w:noProof/>
                 <w:color w:val="auto"/>
-                <w:lang w:eastAsia="pt-PT"/>
+                <w:sz w:val="24"/>
+                <w:szCs w:val="24"/>
+                <w:lang w:val="en-GB" w:eastAsia="en-GB"/>
               </w:rPr>
               <w:tab/>
             </w:r>
@@ -1604,7 +1525,7 @@
                 <w:noProof/>
                 <w:webHidden/>
               </w:rPr>
-              <w:instrText xml:space="preserve"> PAGEREF _Toc500429805 \h </w:instrText>
+              <w:instrText xml:space="preserve"> PAGEREF _Toc500506968 \h </w:instrText>
             </w:r>
             <w:r>
               <w:rPr>
@@ -1648,10 +1569,12 @@
               <w:bCs w:val="0"/>
               <w:noProof/>
               <w:color w:val="auto"/>
-              <w:lang w:eastAsia="pt-PT"/>
+              <w:sz w:val="24"/>
+              <w:szCs w:val="24"/>
+              <w:lang w:val="en-GB" w:eastAsia="en-GB"/>
             </w:rPr>
           </w:pPr>
-          <w:hyperlink w:anchor="_Toc500429806" w:history="1">
+          <w:hyperlink w:anchor="_Toc500506969" w:history="1">
             <w:r>
               <w:rPr>
                 <w:rStyle w:val="Hyperlink"/>
@@ -1667,7 +1590,9 @@
                 <w:bCs w:val="0"/>
                 <w:noProof/>
                 <w:color w:val="auto"/>
-                <w:lang w:eastAsia="pt-PT"/>
+                <w:sz w:val="24"/>
+                <w:szCs w:val="24"/>
+                <w:lang w:val="en-GB" w:eastAsia="en-GB"/>
               </w:rPr>
               <w:tab/>
             </w:r>
@@ -1698,7 +1623,7 @@
                 <w:noProof/>
                 <w:webHidden/>
               </w:rPr>
-              <w:instrText xml:space="preserve"> PAGEREF _Toc500429806 \h </w:instrText>
+              <w:instrText xml:space="preserve"> PAGEREF _Toc500506969 \h </w:instrText>
             </w:r>
             <w:r>
               <w:rPr>
@@ -1774,7 +1699,7 @@
           <w:lang w:val="en-GB"/>
         </w:rPr>
       </w:pPr>
-      <w:bookmarkStart w:id="0" w:name="_Toc500429797"/>
+      <w:bookmarkStart w:id="0" w:name="_Toc500506961"/>
       <w:r>
         <w:rPr>
           <w:lang w:val="en-GB"/>
@@ -1799,7 +1724,7 @@
           <w:lang w:val="en-GB"/>
         </w:rPr>
       </w:pPr>
-      <w:bookmarkStart w:id="1" w:name="_Toc500429798"/>
+      <w:bookmarkStart w:id="1" w:name="_Toc500506962"/>
       <w:r>
         <w:rPr>
           <w:rFonts w:asciiTheme="minorHAnsi" w:hAnsiTheme="minorHAnsi"/>
@@ -1890,7 +1815,7 @@
           <w:lang w:val="en-GB" w:eastAsia="en-GB"/>
         </w:rPr>
       </w:pPr>
-      <w:bookmarkStart w:id="2" w:name="_Toc500429799"/>
+      <w:bookmarkStart w:id="2" w:name="_Toc500506963"/>
       <w:r>
         <w:rPr>
           <w:rFonts w:asciiTheme="minorHAnsi" w:hAnsiTheme="minorHAnsi"/>
@@ -1929,6 +1854,27 @@
         <w:spacing w:before="0" w:line="300" w:lineRule="exact"/>
         <w:ind w:left="-142" w:firstLine="357"/>
         <w:rPr>
+          <w:rFonts w:asciiTheme="minorHAnsi" w:hAnsiTheme="minorHAnsi" w:cs="Arial"/>
+          <w:color w:val="000000"/>
+          <w:szCs w:val="24"/>
+          <w:lang w:val="en-GB" w:eastAsia="en-GB"/>
+        </w:rPr>
+      </w:pPr>
+      <w:r>
+        <w:rPr>
+          <w:rFonts w:asciiTheme="minorHAnsi" w:hAnsiTheme="minorHAnsi" w:cs="Arial"/>
+          <w:color w:val="000000"/>
+          <w:szCs w:val="24"/>
+          <w:lang w:val="en-GB" w:eastAsia="en-GB"/>
+        </w:rPr>
+        <w:t>Since its creation it’s been famously growing in the developing community.</w:t>
+      </w:r>
+    </w:p>
+    <w:p>
+      <w:pPr>
+        <w:spacing w:before="0" w:line="300" w:lineRule="exact"/>
+        <w:ind w:left="-142" w:firstLine="357"/>
+        <w:rPr>
           <w:rFonts w:asciiTheme="minorHAnsi" w:hAnsiTheme="minorHAnsi" w:cs="Times New Roman"/>
           <w:color w:val="auto"/>
           <w:szCs w:val="24"/>
@@ -1942,7 +1888,25 @@
           <w:szCs w:val="24"/>
           <w:lang w:val="en-GB" w:eastAsia="en-GB"/>
         </w:rPr>
-        <w:t>Since its creation it’s been famously growing in the developing community.</w:t>
+        <w:t xml:space="preserve">There are </w:t>
+      </w:r>
+      <w:r>
+        <w:rPr>
+          <w:rFonts w:asciiTheme="minorHAnsi" w:hAnsiTheme="minorHAnsi" w:cs="Arial"/>
+          <w:color w:val="000000"/>
+          <w:szCs w:val="24"/>
+          <w:lang w:val="en-GB" w:eastAsia="en-GB"/>
+        </w:rPr>
+        <w:t xml:space="preserve">currently around 4000 open issues, </w:t>
+      </w:r>
+      <w:r>
+        <w:rPr>
+          <w:rFonts w:asciiTheme="minorHAnsi" w:hAnsiTheme="minorHAnsi" w:cs="Arial"/>
+          <w:color w:val="000000"/>
+          <w:szCs w:val="24"/>
+          <w:lang w:val="en-GB" w:eastAsia="en-GB"/>
+        </w:rPr>
+        <w:t>nearly 5000 contributors and over 27000 commits.</w:t>
       </w:r>
     </w:p>
     <w:p>
@@ -1961,7 +1925,7 @@
           <w:lang w:val="en-GB" w:eastAsia="en-GB"/>
         </w:rPr>
       </w:pPr>
-      <w:bookmarkStart w:id="3" w:name="_Toc500429800"/>
+      <w:bookmarkStart w:id="3" w:name="_Toc500506964"/>
       <w:r>
         <w:rPr>
           <w:rFonts w:asciiTheme="minorHAnsi" w:hAnsiTheme="minorHAnsi"/>
@@ -2011,7 +1975,7 @@
           <w:lang w:val="en-GB" w:eastAsia="en-GB"/>
         </w:rPr>
       </w:pPr>
-      <w:bookmarkStart w:id="4" w:name="_Toc500429801"/>
+      <w:bookmarkStart w:id="4" w:name="_Toc500506965"/>
       <w:r>
         <w:rPr>
           <w:rFonts w:asciiTheme="minorHAnsi" w:hAnsiTheme="minorHAnsi"/>
@@ -2188,7 +2152,7 @@
           <w:lang w:val="en-GB" w:eastAsia="en-GB"/>
         </w:rPr>
       </w:pPr>
-      <w:bookmarkStart w:id="5" w:name="_Toc500429802"/>
+      <w:bookmarkStart w:id="5" w:name="_Toc500506966"/>
       <w:r>
         <w:rPr>
           <w:rFonts w:asciiTheme="minorHAnsi" w:hAnsiTheme="minorHAnsi"/>
@@ -2219,81 +2183,34 @@
           <w:szCs w:val="24"/>
           <w:lang w:val="en-GB" w:eastAsia="en-GB"/>
         </w:rPr>
-        <w:t>Visual Studio Code is developed using TypeScript as the programming language. It also uses a well-known library called Electron which allows the creation of a desktop application using web based programming languages such as JavaScript, HTML and CSS for all platforms (Windows, Linux and MacOS).</w:t>
-      </w:r>
-    </w:p>
-    <w:p>
-      <w:pPr>
-        <w:pStyle w:val="Heading2"/>
-        <w:numPr>
-          <w:ilvl w:val="0"/>
-          <w:numId w:val="46"/>
-        </w:numPr>
-        <w:ind w:left="-142" w:firstLine="357"/>
-        <w:rPr>
-          <w:rFonts w:asciiTheme="minorHAnsi" w:hAnsiTheme="minorHAnsi"/>
-          <w:b w:val="0"/>
-          <w:szCs w:val="24"/>
-          <w:shd w:val="clear" w:color="auto" w:fill="FFFFFF"/>
+        <w:t>Visual Studio Code is developed using TypeScript as the programming language. It also uses a well-known library called Electron which allows the creation of a desktop application using web based programming languages such as JavaScript, HTML and CSS for all platforms (Windows, Linux and MacOS</w:t>
+      </w:r>
+      <w:r>
+        <w:rPr>
+          <w:rFonts w:asciiTheme="minorHAnsi" w:hAnsiTheme="minorHAnsi" w:cs="Arial"/>
+          <w:color w:val="000000"/>
+          <w:szCs w:val="24"/>
           <w:lang w:val="en-GB" w:eastAsia="en-GB"/>
         </w:rPr>
-      </w:pPr>
-      <w:bookmarkStart w:id="6" w:name="_Toc500429803"/>
-      <w:r>
-        <w:rPr>
-          <w:rFonts w:asciiTheme="minorHAnsi" w:hAnsiTheme="minorHAnsi"/>
-          <w:b w:val="0"/>
-          <w:szCs w:val="24"/>
-          <w:shd w:val="clear" w:color="auto" w:fill="FFFFFF"/>
-          <w:lang w:val="en-GB" w:eastAsia="en-GB"/>
-        </w:rPr>
-        <w:t>Are there many issues to fix?</w:t>
-      </w:r>
-      <w:bookmarkEnd w:id="6"/>
-    </w:p>
-    <w:p>
-      <w:pPr>
-        <w:spacing w:before="0" w:line="300" w:lineRule="exact"/>
-        <w:ind w:left="-142" w:firstLine="357"/>
-        <w:rPr>
-          <w:rFonts w:asciiTheme="minorHAnsi" w:hAnsiTheme="minorHAnsi" w:cs="Times New Roman"/>
-          <w:color w:val="auto"/>
-          <w:szCs w:val="24"/>
-          <w:lang w:val="en-GB" w:eastAsia="en-GB"/>
-        </w:rPr>
-      </w:pPr>
-      <w:r>
-        <w:rPr>
-          <w:rFonts w:asciiTheme="minorHAnsi" w:hAnsiTheme="minorHAnsi" w:cs="Arial"/>
-          <w:color w:val="000000"/>
-          <w:szCs w:val="24"/>
-          <w:lang w:val="en-GB" w:eastAsia="en-GB"/>
-        </w:rPr>
-        <w:t>There are currently around 4000 open issues.</w:t>
+        <w:t>).</w:t>
       </w:r>
     </w:p>
     <w:p>
       <w:pPr>
         <w:pStyle w:val="Heading1"/>
         <w:rPr>
-          <w:rFonts w:asciiTheme="minorHAnsi" w:hAnsiTheme="minorHAnsi"/>
-          <w:sz w:val="24"/>
-          <w:szCs w:val="24"/>
           <w:lang w:val="en-GB"/>
         </w:rPr>
       </w:pPr>
-      <w:bookmarkStart w:id="7" w:name="_Toc500429804"/>
-      <w:r>
-        <w:rPr>
-          <w:rFonts w:asciiTheme="minorHAnsi" w:hAnsiTheme="minorHAnsi"/>
-          <w:sz w:val="24"/>
-          <w:szCs w:val="24"/>
+      <w:bookmarkStart w:id="6" w:name="_Toc500506967"/>
+      <w:r>
+        <w:rPr>
           <w:lang w:val="en-GB"/>
         </w:rPr>
         <w:lastRenderedPageBreak/>
         <w:t>Issues</w:t>
       </w:r>
-      <w:bookmarkEnd w:id="7"/>
+      <w:bookmarkEnd w:id="6"/>
     </w:p>
     <w:p>
       <w:pPr>
@@ -2310,7 +2227,7 @@
           <w:lang w:val="en-GB"/>
         </w:rPr>
       </w:pPr>
-      <w:bookmarkStart w:id="8" w:name="_Toc500429805"/>
+      <w:bookmarkStart w:id="7" w:name="_Toc500506968"/>
       <w:r>
         <w:rPr>
           <w:rFonts w:asciiTheme="minorHAnsi" w:hAnsiTheme="minorHAnsi"/>
@@ -2320,7 +2237,7 @@
         </w:rPr>
         <w:t>Issue #39549</w:t>
       </w:r>
-      <w:bookmarkEnd w:id="8"/>
+      <w:bookmarkEnd w:id="7"/>
     </w:p>
     <w:p>
       <w:pPr>
@@ -2606,7 +2523,7 @@
           <w:lang w:val="en-GB" w:eastAsia="en-GB"/>
         </w:rPr>
         <w:drawing>
-          <wp:anchor distT="0" distB="0" distL="114300" distR="114300" simplePos="0" relativeHeight="251652096" behindDoc="1" locked="0" layoutInCell="1" allowOverlap="1" wp14:anchorId="4DF958E2" wp14:editId="756F40E1">
+          <wp:anchor distT="0" distB="0" distL="114300" distR="114300" simplePos="0" relativeHeight="251652096" behindDoc="1" locked="0" layoutInCell="1" allowOverlap="1" wp14:anchorId="4DF958E2" wp14:editId="76ED2073">
             <wp:simplePos x="0" y="0"/>
             <wp:positionH relativeFrom="margin">
               <wp:posOffset>-635</wp:posOffset>
@@ -2709,97 +2626,6 @@
           <w:lang w:val="en-GB" w:eastAsia="en-GB"/>
         </w:rPr>
       </w:pPr>
-    </w:p>
-    <w:p>
-      <w:pPr>
-        <w:spacing w:before="0" w:line="300" w:lineRule="exact"/>
-        <w:ind w:left="-142" w:firstLine="357"/>
-        <w:rPr>
-          <w:rFonts w:asciiTheme="minorHAnsi" w:hAnsiTheme="minorHAnsi" w:cs="Times New Roman"/>
-          <w:szCs w:val="24"/>
-          <w:lang w:val="en-GB"/>
-        </w:rPr>
-      </w:pPr>
-      <w:r>
-        <w:rPr>
-          <w:rFonts w:asciiTheme="minorHAnsi" w:eastAsia="Times New Roman" w:hAnsiTheme="minorHAnsi" w:cs="Times New Roman"/>
-          <w:b/>
-          <w:szCs w:val="24"/>
-          <w:lang w:val="en-GB" w:eastAsia="en-GB"/>
-        </w:rPr>
-        <w:t>Requirements</w:t>
-      </w:r>
-      <w:r>
-        <w:rPr>
-          <w:rFonts w:asciiTheme="minorHAnsi" w:eastAsia="Times New Roman" w:hAnsiTheme="minorHAnsi" w:cs="Times New Roman"/>
-          <w:b/>
-          <w:szCs w:val="24"/>
-          <w:lang w:val="en-GB" w:eastAsia="en-GB"/>
-        </w:rPr>
-        <w:t>:</w:t>
-      </w:r>
-      <w:r>
-        <w:rPr>
-          <w:rFonts w:asciiTheme="minorHAnsi" w:eastAsia="Times New Roman" w:hAnsiTheme="minorHAnsi" w:cs="Times New Roman"/>
-          <w:szCs w:val="24"/>
-          <w:lang w:val="en-GB" w:eastAsia="en-GB"/>
-        </w:rPr>
-        <w:t xml:space="preserve"> </w:t>
-      </w:r>
-    </w:p>
-    <w:p>
-      <w:pPr>
-        <w:spacing w:before="0" w:line="300" w:lineRule="exact"/>
-        <w:ind w:left="-142" w:firstLine="357"/>
-        <w:rPr>
-          <w:rFonts w:asciiTheme="minorHAnsi" w:hAnsiTheme="minorHAnsi" w:cs="Times New Roman"/>
-          <w:szCs w:val="24"/>
-          <w:lang w:val="en-GB"/>
-        </w:rPr>
-      </w:pPr>
-      <w:r>
-        <w:rPr>
-          <w:rFonts w:asciiTheme="minorHAnsi" w:hAnsiTheme="minorHAnsi" w:cs="Times New Roman"/>
-          <w:szCs w:val="24"/>
-          <w:lang w:val="en-GB"/>
-        </w:rPr>
-        <w:t>In terms of user stories, we can explain our</w:t>
-      </w:r>
-      <w:r>
-        <w:rPr>
-          <w:rFonts w:asciiTheme="minorHAnsi" w:hAnsiTheme="minorHAnsi" w:cs="Times New Roman"/>
-          <w:szCs w:val="24"/>
-          <w:lang w:val="en-GB"/>
-        </w:rPr>
-        <w:t xml:space="preserve"> requirements </w:t>
-      </w:r>
-      <w:r>
-        <w:rPr>
-          <w:rFonts w:asciiTheme="minorHAnsi" w:hAnsiTheme="minorHAnsi" w:cs="Times New Roman"/>
-          <w:szCs w:val="24"/>
-          <w:lang w:val="en-GB"/>
-        </w:rPr>
-        <w:t>in th</w:t>
-      </w:r>
-      <w:r>
-        <w:rPr>
-          <w:rFonts w:asciiTheme="minorHAnsi" w:hAnsiTheme="minorHAnsi" w:cs="Times New Roman"/>
-          <w:szCs w:val="24"/>
-          <w:lang w:val="en-GB"/>
-        </w:rPr>
-        <w:t xml:space="preserve">is way: </w:t>
-      </w:r>
-    </w:p>
-    <w:p>
-      <w:pPr>
-        <w:spacing w:before="0" w:line="300" w:lineRule="exact"/>
-        <w:ind w:left="-142" w:firstLine="357"/>
-        <w:rPr>
-          <w:rFonts w:asciiTheme="minorHAnsi" w:hAnsiTheme="minorHAnsi" w:cs="Times New Roman"/>
-          <w:szCs w:val="24"/>
-          <w:lang w:val="en-GB"/>
-        </w:rPr>
-      </w:pPr>
       <w:r>
         <w:rPr>
           <w:rFonts w:asciiTheme="minorHAnsi" w:hAnsiTheme="minorHAnsi" w:cs="Times New Roman"/>
@@ -2811,17 +2637,28 @@
         <mc:AlternateContent>
           <mc:Choice Requires="wpg">
             <w:drawing>
-              <wp:anchor distT="0" distB="0" distL="114300" distR="114300" simplePos="0" relativeHeight="251656192" behindDoc="0" locked="0" layoutInCell="1" allowOverlap="1" wp14:anchorId="408E0C09" wp14:editId="4818F026">
+              <wp:anchor distT="0" distB="0" distL="114300" distR="114300" simplePos="0" relativeHeight="251656192" behindDoc="0" locked="0" layoutInCell="1" allowOverlap="1" wp14:anchorId="408E0C09" wp14:editId="7341A44D">
                 <wp:simplePos x="0" y="0"/>
                 <wp:positionH relativeFrom="column">
-                  <wp:posOffset>1802765</wp:posOffset>
+                  <wp:posOffset>3582670</wp:posOffset>
                 </wp:positionH>
                 <wp:positionV relativeFrom="paragraph">
-                  <wp:posOffset>90805</wp:posOffset>
+                  <wp:posOffset>2580005</wp:posOffset>
                 </wp:positionV>
-                <wp:extent cx="2063750" cy="2222500"/>
-                <wp:effectExtent l="0" t="0" r="0" b="6350"/>
-                <wp:wrapNone/>
+                <wp:extent cx="2219325" cy="2769870"/>
+                <wp:effectExtent l="0" t="0" r="0" b="0"/>
+                <wp:wrapTight wrapText="bothSides">
+                  <wp:wrapPolygon edited="0">
+                    <wp:start x="0" y="0"/>
+                    <wp:lineTo x="0" y="18817"/>
+                    <wp:lineTo x="989" y="19015"/>
+                    <wp:lineTo x="989" y="21392"/>
+                    <wp:lineTo x="21013" y="21392"/>
+                    <wp:lineTo x="21260" y="18817"/>
+                    <wp:lineTo x="21260" y="0"/>
+                    <wp:lineTo x="0" y="0"/>
+                  </wp:wrapPolygon>
+                </wp:wrapTight>
                 <wp:docPr id="9" name="Grupo 9"/>
                 <wp:cNvGraphicFramePr/>
                 <a:graphic xmlns:a="http://schemas.openxmlformats.org/drawingml/2006/main">
@@ -2831,9 +2668,9 @@
                       <wpg:grpSpPr>
                         <a:xfrm>
                           <a:off x="0" y="0"/>
-                          <a:ext cx="2063750" cy="2222500"/>
+                          <a:ext cx="2219325" cy="2769870"/>
                           <a:chOff x="0" y="-82550"/>
-                          <a:chExt cx="2063750" cy="2222500"/>
+                          <a:chExt cx="2078585" cy="2556196"/>
                         </a:xfrm>
                       </wpg:grpSpPr>
                       <pic:pic xmlns:pic="http://schemas.openxmlformats.org/drawingml/2006/picture">
@@ -2845,7 +2682,17 @@
                         </pic:nvPicPr>
                         <pic:blipFill rotWithShape="1">
                           <a:blip r:embed="rId11">
+                            <a:grayscl/>
                             <a:extLst>
+                              <a:ext uri="{BEBA8EAE-BF5A-486C-A8C5-ECC9F3942E4B}">
+                                <a14:imgProps xmlns:a14="http://schemas.microsoft.com/office/drawing/2010/main">
+                                  <a14:imgLayer r:embed="rId12">
+                                    <a14:imgEffect>
+                                      <a14:saturation sat="0"/>
+                                    </a14:imgEffect>
+                                  </a14:imgLayer>
+                                </a14:imgProps>
+                              </a:ext>
                               <a:ext uri="{28A0092B-C50C-407E-A947-70E740481C1C}">
                                 <a14:useLocalDpi xmlns:a14="http://schemas.microsoft.com/office/drawing/2010/main" val="0"/>
                               </a:ext>
@@ -2880,8 +2727,8 @@
                         </wps:cNvSpPr>
                         <wps:spPr bwMode="auto">
                           <a:xfrm>
-                            <a:off x="44450" y="292100"/>
-                            <a:ext cx="2012950" cy="1778000"/>
+                            <a:off x="65635" y="196524"/>
+                            <a:ext cx="2012950" cy="2277122"/>
                           </a:xfrm>
                           <a:prstGeom prst="rect">
                             <a:avLst/>
@@ -2900,12 +2747,14 @@
                               <w:pPr>
                                 <w:jc w:val="center"/>
                                 <w:rPr>
+                                  <w:rFonts w:asciiTheme="minorHAnsi" w:hAnsiTheme="minorHAnsi"/>
                                   <w:sz w:val="22"/>
                                   <w:lang w:val="en-US"/>
                                 </w:rPr>
                               </w:pPr>
                               <w:r>
                                 <w:rPr>
+                                  <w:rFonts w:asciiTheme="minorHAnsi" w:hAnsiTheme="minorHAnsi"/>
                                   <w:sz w:val="22"/>
                                   <w:lang w:val="en-US"/>
                                 </w:rPr>
@@ -2913,6 +2762,7 @@
                               </w:r>
                               <w:r>
                                 <w:rPr>
+                                  <w:rFonts w:asciiTheme="minorHAnsi" w:hAnsiTheme="minorHAnsi"/>
                                   <w:sz w:val="22"/>
                                   <w:lang w:val="en-US"/>
                                 </w:rPr>
@@ -2920,6 +2770,7 @@
                               </w:r>
                               <w:r>
                                 <w:rPr>
+                                  <w:rFonts w:asciiTheme="minorHAnsi" w:hAnsiTheme="minorHAnsi"/>
                                   <w:i/>
                                   <w:color w:val="2E74B5" w:themeColor="accent1" w:themeShade="BF"/>
                                   <w:sz w:val="22"/>
@@ -2929,6 +2780,7 @@
                               </w:r>
                               <w:r>
                                 <w:rPr>
+                                  <w:rFonts w:asciiTheme="minorHAnsi" w:hAnsiTheme="minorHAnsi"/>
                                   <w:i/>
                                   <w:color w:val="2E74B5" w:themeColor="accent1" w:themeShade="BF"/>
                                   <w:sz w:val="22"/>
@@ -2938,6 +2790,7 @@
                               </w:r>
                               <w:r>
                                 <w:rPr>
+                                  <w:rFonts w:asciiTheme="minorHAnsi" w:hAnsiTheme="minorHAnsi"/>
                                   <w:i/>
                                   <w:color w:val="auto"/>
                                   <w:sz w:val="22"/>
@@ -2947,6 +2800,7 @@
                               </w:r>
                               <w:r>
                                 <w:rPr>
+                                  <w:rFonts w:asciiTheme="minorHAnsi" w:hAnsiTheme="minorHAnsi"/>
                                   <w:i/>
                                   <w:color w:val="2E74B5" w:themeColor="accent1" w:themeShade="BF"/>
                                   <w:sz w:val="22"/>
@@ -2956,6 +2810,7 @@
                               </w:r>
                               <w:r>
                                 <w:rPr>
+                                  <w:rFonts w:asciiTheme="minorHAnsi" w:hAnsiTheme="minorHAnsi"/>
                                   <w:i/>
                                   <w:color w:val="auto"/>
                                   <w:sz w:val="22"/>
@@ -2965,6 +2820,7 @@
                               </w:r>
                               <w:r>
                                 <w:rPr>
+                                  <w:rFonts w:asciiTheme="minorHAnsi" w:hAnsiTheme="minorHAnsi"/>
                                   <w:color w:val="auto"/>
                                   <w:sz w:val="22"/>
                                   <w:lang w:val="en-US"/>
@@ -2973,6 +2829,7 @@
                               </w:r>
                               <w:r>
                                 <w:rPr>
+                                  <w:rFonts w:asciiTheme="minorHAnsi" w:hAnsiTheme="minorHAnsi"/>
                                   <w:sz w:val="22"/>
                                   <w:lang w:val="en-US"/>
                                 </w:rPr>
@@ -2980,6 +2837,7 @@
                               </w:r>
                               <w:r>
                                 <w:rPr>
+                                  <w:rFonts w:asciiTheme="minorHAnsi" w:hAnsiTheme="minorHAnsi"/>
                                   <w:color w:val="auto"/>
                                   <w:sz w:val="22"/>
                                   <w:lang w:val="en-US"/>
@@ -2988,6 +2846,7 @@
                               </w:r>
                               <w:r>
                                 <w:rPr>
+                                  <w:rFonts w:asciiTheme="minorHAnsi" w:hAnsiTheme="minorHAnsi"/>
                                   <w:i/>
                                   <w:color w:val="2E74B5" w:themeColor="accent1" w:themeShade="BF"/>
                                   <w:sz w:val="22"/>
@@ -2997,6 +2856,7 @@
                               </w:r>
                               <w:r>
                                 <w:rPr>
+                                  <w:rFonts w:asciiTheme="minorHAnsi" w:hAnsiTheme="minorHAnsi"/>
                                   <w:i/>
                                   <w:color w:val="auto"/>
                                   <w:sz w:val="22"/>
@@ -3006,6 +2866,7 @@
                               </w:r>
                               <w:r>
                                 <w:rPr>
+                                  <w:rFonts w:asciiTheme="minorHAnsi" w:hAnsiTheme="minorHAnsi"/>
                                   <w:sz w:val="22"/>
                                   <w:lang w:val="en-US"/>
                                 </w:rPr>
@@ -3013,6 +2874,7 @@
                               </w:r>
                               <w:r>
                                 <w:rPr>
+                                  <w:rFonts w:asciiTheme="minorHAnsi" w:hAnsiTheme="minorHAnsi"/>
                                   <w:color w:val="auto"/>
                                   <w:sz w:val="22"/>
                                   <w:lang w:val="en-US"/>
@@ -3021,6 +2883,7 @@
                               </w:r>
                               <w:r>
                                 <w:rPr>
+                                  <w:rFonts w:asciiTheme="minorHAnsi" w:hAnsiTheme="minorHAnsi"/>
                                   <w:i/>
                                   <w:color w:val="2E74B5" w:themeColor="accent1" w:themeShade="BF"/>
                                   <w:sz w:val="22"/>
@@ -3030,6 +2893,7 @@
                               </w:r>
                               <w:r>
                                 <w:rPr>
+                                  <w:rFonts w:asciiTheme="minorHAnsi" w:hAnsiTheme="minorHAnsi"/>
                                   <w:i/>
                                   <w:color w:val="auto"/>
                                   <w:sz w:val="22"/>
@@ -3039,6 +2903,7 @@
                               </w:r>
                               <w:r>
                                 <w:rPr>
+                                  <w:rFonts w:asciiTheme="minorHAnsi" w:hAnsiTheme="minorHAnsi"/>
                                   <w:sz w:val="22"/>
                                   <w:lang w:val="en-US"/>
                                 </w:rPr>
@@ -3054,12 +2919,18 @@
                     </wpg:wgp>
                   </a:graphicData>
                 </a:graphic>
+                <wp14:sizeRelH relativeFrom="margin">
+                  <wp14:pctWidth>0</wp14:pctWidth>
+                </wp14:sizeRelH>
+                <wp14:sizeRelV relativeFrom="margin">
+                  <wp14:pctHeight>0</wp14:pctHeight>
+                </wp14:sizeRelV>
               </wp:anchor>
             </w:drawing>
           </mc:Choice>
           <mc:Fallback>
             <w:pict>
-              <v:group w14:anchorId="408E0C09" id="Grupo 9" o:spid="_x0000_s1027" style="position:absolute;left:0;text-align:left;margin-left:141.95pt;margin-top:7.15pt;width:162.5pt;height:175pt;z-index:251656192" coordorigin=",-82550" coordsize="2063750,2222500" o:gfxdata="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">
+              <v:group w14:anchorId="408E0C09" id="Grupo 9" o:spid="_x0000_s1027" style="position:absolute;left:0;text-align:left;margin-left:282.1pt;margin-top:203.15pt;width:174.75pt;height:218.1pt;z-index:251656192;mso-width-relative:margin;mso-height-relative:margin" coordorigin=",-82550" coordsize="2078585,2556196" o:gfxdata="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">
                 <v:shapetype id="_x0000_t75" coordsize="21600,21600" o:spt="75" o:preferrelative="t" path="m@4@5l@4@11@9@11@9@5xe" filled="f" stroked="f">
                   <v:stroke joinstyle="miter"/>
                   <v:formulas>
@@ -3079,23 +2950,25 @@
                   <v:path o:extrusionok="f" gradientshapeok="t" o:connecttype="rect"/>
                   <o:lock v:ext="edit" aspectratio="t"/>
                 </v:shapetype>
-                <v:shape id="Imagem 2" o:spid="_x0000_s1028" type="#_x0000_t75" alt="http://phpfuse.net/wp-content/uploads/2017/07/post-it-note-template-business-template-example-pertaining-to-post-it-note-template.jpg" style="position:absolute;top:-82550;width:2063750;height:2222500;visibility:visible;mso-wrap-style:square" o:gfxdata="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">
-                  <v:imagedata r:id="rId12" o:title="//phpfuse.net/wp-content/uploads/2017/07/post-it-note-template-business-template-example-pertaining-to-post-it-note-template.jpg" croptop="2311f" cropbottom="5447f" cropleft="7098f" cropright="4788f"/>
+                <v:shape id="Imagem 2" o:spid="_x0000_s1028" type="#_x0000_t75" alt="http://phpfuse.net/wp-content/uploads/2017/07/post-it-note-template-business-template-example-pertaining-to-post-it-note-template.jpg" style="position:absolute;top:-82550;width:2063750;height:2222500;visibility:visible;mso-wrap-style:square" o:gfxdata="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">
+                  <v:imagedata r:id="rId13" o:title="//phpfuse.net/wp-content/uploads/2017/07/post-it-note-template-business-template-example-pertaining-to-post-it-note-template.jpg" croptop="2311f" cropbottom="5447f" cropleft="7098f" cropright="4788f" grayscale="t"/>
                   <v:path arrowok="t"/>
                 </v:shape>
-                <v:shape id="_x0000_s1029" type="#_x0000_t202" style="position:absolute;left:44450;top:292100;width:2012950;height:1778000;visibility:visible;mso-wrap-style:square;v-text-anchor:top" o:gfxdata="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" filled="f" stroked="f">
+                <v:shape id="_x0000_s1029" type="#_x0000_t202" style="position:absolute;left:65635;top:196524;width:2012950;height:2277122;visibility:visible;mso-wrap-style:square;v-text-anchor:top" o:gfxdata="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" filled="f" stroked="f">
                   <v:textbox>
                     <w:txbxContent>
                       <w:p>
                         <w:pPr>
                           <w:jc w:val="center"/>
                           <w:rPr>
+                            <w:rFonts w:asciiTheme="minorHAnsi" w:hAnsiTheme="minorHAnsi"/>
                             <w:sz w:val="22"/>
                             <w:lang w:val="en-US"/>
                           </w:rPr>
                         </w:pPr>
                         <w:r>
                           <w:rPr>
+                            <w:rFonts w:asciiTheme="minorHAnsi" w:hAnsiTheme="minorHAnsi"/>
                             <w:sz w:val="22"/>
                             <w:lang w:val="en-US"/>
                           </w:rPr>
@@ -3103,6 +2976,7 @@
                         </w:r>
                         <w:r>
                           <w:rPr>
+                            <w:rFonts w:asciiTheme="minorHAnsi" w:hAnsiTheme="minorHAnsi"/>
                             <w:sz w:val="22"/>
                             <w:lang w:val="en-US"/>
                           </w:rPr>
@@ -3110,6 +2984,7 @@
                         </w:r>
                         <w:r>
                           <w:rPr>
+                            <w:rFonts w:asciiTheme="minorHAnsi" w:hAnsiTheme="minorHAnsi"/>
                             <w:i/>
                             <w:color w:val="2E74B5" w:themeColor="accent1" w:themeShade="BF"/>
                             <w:sz w:val="22"/>
@@ -3119,6 +2994,7 @@
                         </w:r>
                         <w:r>
                           <w:rPr>
+                            <w:rFonts w:asciiTheme="minorHAnsi" w:hAnsiTheme="minorHAnsi"/>
                             <w:i/>
                             <w:color w:val="2E74B5" w:themeColor="accent1" w:themeShade="BF"/>
                             <w:sz w:val="22"/>
@@ -3128,6 +3004,7 @@
                         </w:r>
                         <w:r>
                           <w:rPr>
+                            <w:rFonts w:asciiTheme="minorHAnsi" w:hAnsiTheme="minorHAnsi"/>
                             <w:i/>
                             <w:color w:val="auto"/>
                             <w:sz w:val="22"/>
@@ -3137,6 +3014,7 @@
                         </w:r>
                         <w:r>
                           <w:rPr>
+                            <w:rFonts w:asciiTheme="minorHAnsi" w:hAnsiTheme="minorHAnsi"/>
                             <w:i/>
                             <w:color w:val="2E74B5" w:themeColor="accent1" w:themeShade="BF"/>
                             <w:sz w:val="22"/>
@@ -3146,6 +3024,7 @@
                         </w:r>
                         <w:r>
                           <w:rPr>
+                            <w:rFonts w:asciiTheme="minorHAnsi" w:hAnsiTheme="minorHAnsi"/>
                             <w:i/>
                             <w:color w:val="auto"/>
                             <w:sz w:val="22"/>
@@ -3155,6 +3034,7 @@
                         </w:r>
                         <w:r>
                           <w:rPr>
+                            <w:rFonts w:asciiTheme="minorHAnsi" w:hAnsiTheme="minorHAnsi"/>
                             <w:color w:val="auto"/>
                             <w:sz w:val="22"/>
                             <w:lang w:val="en-US"/>
@@ -3163,6 +3043,7 @@
                         </w:r>
                         <w:r>
                           <w:rPr>
+                            <w:rFonts w:asciiTheme="minorHAnsi" w:hAnsiTheme="minorHAnsi"/>
                             <w:sz w:val="22"/>
                             <w:lang w:val="en-US"/>
                           </w:rPr>
@@ -3170,6 +3051,7 @@
                         </w:r>
                         <w:r>
                           <w:rPr>
+                            <w:rFonts w:asciiTheme="minorHAnsi" w:hAnsiTheme="minorHAnsi"/>
                             <w:color w:val="auto"/>
                             <w:sz w:val="22"/>
                             <w:lang w:val="en-US"/>
@@ -3178,6 +3060,7 @@
                         </w:r>
                         <w:r>
                           <w:rPr>
+                            <w:rFonts w:asciiTheme="minorHAnsi" w:hAnsiTheme="minorHAnsi"/>
                             <w:i/>
                             <w:color w:val="2E74B5" w:themeColor="accent1" w:themeShade="BF"/>
                             <w:sz w:val="22"/>
@@ -3187,6 +3070,7 @@
                         </w:r>
                         <w:r>
                           <w:rPr>
+                            <w:rFonts w:asciiTheme="minorHAnsi" w:hAnsiTheme="minorHAnsi"/>
                             <w:i/>
                             <w:color w:val="auto"/>
                             <w:sz w:val="22"/>
@@ -3196,6 +3080,7 @@
                         </w:r>
                         <w:r>
                           <w:rPr>
+                            <w:rFonts w:asciiTheme="minorHAnsi" w:hAnsiTheme="minorHAnsi"/>
                             <w:sz w:val="22"/>
                             <w:lang w:val="en-US"/>
                           </w:rPr>
@@ -3203,6 +3088,7 @@
                         </w:r>
                         <w:r>
                           <w:rPr>
+                            <w:rFonts w:asciiTheme="minorHAnsi" w:hAnsiTheme="minorHAnsi"/>
                             <w:color w:val="auto"/>
                             <w:sz w:val="22"/>
                             <w:lang w:val="en-US"/>
@@ -3211,6 +3097,7 @@
                         </w:r>
                         <w:r>
                           <w:rPr>
+                            <w:rFonts w:asciiTheme="minorHAnsi" w:hAnsiTheme="minorHAnsi"/>
                             <w:i/>
                             <w:color w:val="2E74B5" w:themeColor="accent1" w:themeShade="BF"/>
                             <w:sz w:val="22"/>
@@ -3220,6 +3107,7 @@
                         </w:r>
                         <w:r>
                           <w:rPr>
+                            <w:rFonts w:asciiTheme="minorHAnsi" w:hAnsiTheme="minorHAnsi"/>
                             <w:i/>
                             <w:color w:val="auto"/>
                             <w:sz w:val="22"/>
@@ -3229,6 +3117,7 @@
                         </w:r>
                         <w:r>
                           <w:rPr>
+                            <w:rFonts w:asciiTheme="minorHAnsi" w:hAnsiTheme="minorHAnsi"/>
                             <w:sz w:val="22"/>
                             <w:lang w:val="en-US"/>
                           </w:rPr>
@@ -3238,6 +3127,7 @@
                     </w:txbxContent>
                   </v:textbox>
                 </v:shape>
+                <w10:wrap type="tight"/>
               </v:group>
             </w:pict>
           </mc:Fallback>
@@ -3249,7 +3139,8 @@
         <w:spacing w:before="0" w:line="300" w:lineRule="exact"/>
         <w:ind w:left="-142" w:firstLine="357"/>
         <w:rPr>
-          <w:rFonts w:asciiTheme="minorHAnsi" w:eastAsia="Times New Roman" w:hAnsiTheme="minorHAnsi" w:cs="Times New Roman"/>
+          <w:rFonts w:asciiTheme="minorHAnsi" w:hAnsiTheme="minorHAnsi" w:cs="Times New Roman"/>
+          <w:color w:val="000000"/>
           <w:szCs w:val="24"/>
           <w:lang w:val="en-GB" w:eastAsia="en-GB"/>
         </w:rPr>
@@ -3260,17 +3151,85 @@
         <w:spacing w:before="0" w:line="300" w:lineRule="exact"/>
         <w:ind w:left="-142" w:firstLine="357"/>
         <w:rPr>
+          <w:rFonts w:asciiTheme="minorHAnsi" w:hAnsiTheme="minorHAnsi" w:cs="Times New Roman"/>
+          <w:szCs w:val="24"/>
+          <w:lang w:val="en-GB"/>
+        </w:rPr>
+      </w:pPr>
+      <w:r>
+        <w:rPr>
           <w:rFonts w:asciiTheme="minorHAnsi" w:eastAsia="Times New Roman" w:hAnsiTheme="minorHAnsi" w:cs="Times New Roman"/>
+          <w:b/>
           <w:szCs w:val="24"/>
           <w:lang w:val="en-GB" w:eastAsia="en-GB"/>
         </w:rPr>
-      </w:pPr>
+        <w:t>Requirements</w:t>
+      </w:r>
+      <w:r>
+        <w:rPr>
+          <w:rFonts w:asciiTheme="minorHAnsi" w:eastAsia="Times New Roman" w:hAnsiTheme="minorHAnsi" w:cs="Times New Roman"/>
+          <w:b/>
+          <w:szCs w:val="24"/>
+          <w:lang w:val="en-GB" w:eastAsia="en-GB"/>
+        </w:rPr>
+        <w:t>:</w:t>
+      </w:r>
+      <w:r>
+        <w:rPr>
+          <w:rFonts w:asciiTheme="minorHAnsi" w:eastAsia="Times New Roman" w:hAnsiTheme="minorHAnsi" w:cs="Times New Roman"/>
+          <w:szCs w:val="24"/>
+          <w:lang w:val="en-GB" w:eastAsia="en-GB"/>
+        </w:rPr>
+        <w:t xml:space="preserve"> </w:t>
+      </w:r>
     </w:p>
     <w:p>
       <w:pPr>
         <w:spacing w:before="0" w:line="300" w:lineRule="exact"/>
         <w:ind w:left="-142" w:firstLine="357"/>
         <w:rPr>
+          <w:rFonts w:asciiTheme="minorHAnsi" w:hAnsiTheme="minorHAnsi" w:cs="Times New Roman"/>
+          <w:szCs w:val="24"/>
+          <w:lang w:val="en-GB"/>
+        </w:rPr>
+      </w:pPr>
+      <w:r>
+        <w:rPr>
+          <w:rFonts w:asciiTheme="minorHAnsi" w:hAnsiTheme="minorHAnsi" w:cs="Times New Roman"/>
+          <w:szCs w:val="24"/>
+          <w:lang w:val="en-GB"/>
+        </w:rPr>
+        <w:t>In terms of user stories, we can explain our</w:t>
+      </w:r>
+      <w:r>
+        <w:rPr>
+          <w:rFonts w:asciiTheme="minorHAnsi" w:hAnsiTheme="minorHAnsi" w:cs="Times New Roman"/>
+          <w:szCs w:val="24"/>
+          <w:lang w:val="en-GB"/>
+        </w:rPr>
+        <w:t xml:space="preserve"> requirements </w:t>
+      </w:r>
+      <w:r>
+        <w:rPr>
+          <w:rFonts w:asciiTheme="minorHAnsi" w:hAnsiTheme="minorHAnsi" w:cs="Times New Roman"/>
+          <w:szCs w:val="24"/>
+          <w:lang w:val="en-GB"/>
+        </w:rPr>
+        <w:t>in th</w:t>
+      </w:r>
+      <w:r>
+        <w:rPr>
+          <w:rFonts w:asciiTheme="minorHAnsi" w:hAnsiTheme="minorHAnsi" w:cs="Times New Roman"/>
+          <w:szCs w:val="24"/>
+          <w:lang w:val="en-GB"/>
+        </w:rPr>
+        <w:t xml:space="preserve">is way: </w:t>
+      </w:r>
+    </w:p>
+    <w:p>
+      <w:pPr>
+        <w:spacing w:before="0" w:line="300" w:lineRule="exact"/>
+        <w:rPr>
           <w:rFonts w:asciiTheme="minorHAnsi" w:eastAsia="Times New Roman" w:hAnsiTheme="minorHAnsi" w:cs="Times New Roman"/>
           <w:szCs w:val="24"/>
           <w:lang w:val="en-GB" w:eastAsia="en-GB"/>
@@ -3324,7 +3283,6 @@
     <w:p>
       <w:pPr>
         <w:spacing w:before="0" w:line="300" w:lineRule="exact"/>
-        <w:ind w:left="-142" w:firstLine="357"/>
         <w:rPr>
           <w:rFonts w:asciiTheme="minorHAnsi" w:eastAsia="Times New Roman" w:hAnsiTheme="minorHAnsi" w:cs="Times New Roman"/>
           <w:szCs w:val="24"/>
@@ -3335,18 +3293,6 @@
     <w:p>
       <w:pPr>
         <w:spacing w:before="0" w:line="300" w:lineRule="exact"/>
-        <w:ind w:left="-142" w:firstLine="357"/>
-        <w:rPr>
-          <w:rFonts w:asciiTheme="minorHAnsi" w:eastAsia="Times New Roman" w:hAnsiTheme="minorHAnsi" w:cs="Times New Roman"/>
-          <w:szCs w:val="24"/>
-          <w:lang w:val="en-GB" w:eastAsia="en-GB"/>
-        </w:rPr>
-      </w:pPr>
-    </w:p>
-    <w:p>
-      <w:pPr>
-        <w:spacing w:before="0" w:line="300" w:lineRule="exact"/>
-        <w:ind w:left="-142" w:firstLine="357"/>
         <w:rPr>
           <w:rFonts w:asciiTheme="minorHAnsi" w:eastAsia="Times New Roman" w:hAnsiTheme="minorHAnsi" w:cs="Times New Roman"/>
           <w:szCs w:val="24"/>
@@ -3581,7 +3527,7 @@
         </w:rPr>
         <w:t xml:space="preserve"> in the file </w:t>
       </w:r>
-      <w:hyperlink r:id="rId13" w:anchor="L306" w:history="1">
+      <w:hyperlink r:id="rId14" w:anchor="L306" w:history="1">
         <w:r>
           <w:rPr>
             <w:rStyle w:val="Hyperlink"/>
@@ -3793,7 +3739,7 @@
                           </pic:cNvPicPr>
                         </pic:nvPicPr>
                         <pic:blipFill>
-                          <a:blip r:embed="rId14">
+                          <a:blip r:embed="rId15">
                             <a:extLst>
                               <a:ext uri="{28A0092B-C50C-407E-A947-70E740481C1C}">
                                 <a14:useLocalDpi xmlns:a14="http://schemas.microsoft.com/office/drawing/2010/main" val="0"/>
@@ -3877,7 +3823,7 @@
             <w:pict>
               <v:group w14:anchorId="2CAE78EC" id="Group 16" o:spid="_x0000_s1030" style="position:absolute;left:0;text-align:left;margin-left:-23.75pt;margin-top:37.55pt;width:500.25pt;height:252.9pt;z-index:251673600" coordsize="6353010,3211661" o:gfxdata="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">
                 <v:shape id="Imagem 4" o:spid="_x0000_s1031" type="#_x0000_t75" style="position:absolute;width:5990590;height:3072130;visibility:visible;mso-wrap-style:square" o:gfxdata="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">
-                  <v:imagedata r:id="rId15" o:title=""/>
+                  <v:imagedata r:id="rId16" o:title=""/>
                   <v:path arrowok="t"/>
                 </v:shape>
                 <v:shape id="_x0000_s1032" type="#_x0000_t202" style="position:absolute;left:2140085;top:2714017;width:4212925;height:497644;visibility:visible;mso-wrap-style:square;v-text-anchor:top" o:gfxdata="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" stroked="f">
@@ -4759,7 +4705,7 @@
           <w:lang w:val="en-GB" w:eastAsia="en-GB"/>
         </w:rPr>
       </w:pPr>
-      <w:hyperlink r:id="rId16" w:history="1">
+      <w:hyperlink r:id="rId17" w:history="1">
         <w:r>
           <w:rPr>
             <w:rStyle w:val="Hyperlink"/>
@@ -4786,7 +4732,7 @@
           <w:lang w:val="en-GB"/>
         </w:rPr>
       </w:pPr>
-      <w:bookmarkStart w:id="9" w:name="_Toc500429806"/>
+      <w:bookmarkStart w:id="8" w:name="_Toc500506969"/>
       <w:r>
         <w:rPr>
           <w:rFonts w:asciiTheme="minorHAnsi" w:hAnsiTheme="minorHAnsi"/>
@@ -4805,7 +4751,7 @@
         </w:rPr>
         <w:t>#39606</w:t>
       </w:r>
-      <w:bookmarkEnd w:id="9"/>
+      <w:bookmarkEnd w:id="8"/>
     </w:p>
     <w:p>
       <w:pPr>
@@ -4843,7 +4789,7 @@
           <w:lang w:val="en-GB" w:eastAsia="en-GB"/>
         </w:rPr>
       </w:pPr>
-      <w:hyperlink r:id="rId17" w:history="1">
+      <w:hyperlink r:id="rId18" w:history="1">
         <w:r>
           <w:rPr>
             <w:rStyle w:val="Hyperlink"/>
@@ -4986,7 +4932,7 @@
           <w:lang w:val="en-GB" w:eastAsia="en-GB"/>
         </w:rPr>
         <w:drawing>
-          <wp:anchor distT="0" distB="0" distL="114300" distR="114300" simplePos="0" relativeHeight="251657216" behindDoc="1" locked="0" layoutInCell="1" allowOverlap="1" wp14:anchorId="717825D8" wp14:editId="7F473042">
+          <wp:anchor distT="0" distB="0" distL="114300" distR="114300" simplePos="0" relativeHeight="251657216" behindDoc="1" locked="0" layoutInCell="1" allowOverlap="1" wp14:anchorId="717825D8" wp14:editId="51F5AA6D">
             <wp:simplePos x="0" y="0"/>
             <wp:positionH relativeFrom="margin">
               <wp:posOffset>-11430</wp:posOffset>
@@ -5017,7 +4963,7 @@
                     <pic:cNvPicPr/>
                   </pic:nvPicPr>
                   <pic:blipFill rotWithShape="1">
-                    <a:blip r:embed="rId18"/>
+                    <a:blip r:embed="rId19"/>
                     <a:srcRect t="13587" r="6161" b="9699"/>
                     <a:stretch/>
                   </pic:blipFill>
@@ -5180,7 +5126,7 @@
                               <w:ind w:left="-142" w:firstLine="357"/>
                               <w:jc w:val="center"/>
                               <w:rPr>
-                                <w:rFonts w:cs="Times New Roman"/>
+                                <w:rFonts w:asciiTheme="minorHAnsi" w:hAnsiTheme="minorHAnsi" w:cs="Times New Roman"/>
                                 <w:color w:val="000000"/>
                                 <w:szCs w:val="24"/>
                                 <w:lang w:val="en-GB" w:eastAsia="en-GB"/>
@@ -5188,7 +5134,7 @@
                             </w:pPr>
                             <w:r>
                               <w:rPr>
-                                <w:rFonts w:cs="Times New Roman"/>
+                                <w:rFonts w:asciiTheme="minorHAnsi" w:hAnsiTheme="minorHAnsi" w:cs="Times New Roman"/>
                                 <w:color w:val="000000"/>
                                 <w:szCs w:val="24"/>
                                 <w:lang w:val="en-GB" w:eastAsia="en-GB"/>
@@ -5232,7 +5178,7 @@
                         <w:ind w:left="-142" w:firstLine="357"/>
                         <w:jc w:val="center"/>
                         <w:rPr>
-                          <w:rFonts w:cs="Times New Roman"/>
+                          <w:rFonts w:asciiTheme="minorHAnsi" w:hAnsiTheme="minorHAnsi" w:cs="Times New Roman"/>
                           <w:color w:val="000000"/>
                           <w:szCs w:val="24"/>
                           <w:lang w:val="en-GB" w:eastAsia="en-GB"/>
@@ -5240,7 +5186,7 @@
                       </w:pPr>
                       <w:r>
                         <w:rPr>
-                          <w:rFonts w:cs="Times New Roman"/>
+                          <w:rFonts w:asciiTheme="minorHAnsi" w:hAnsiTheme="minorHAnsi" w:cs="Times New Roman"/>
                           <w:color w:val="000000"/>
                           <w:szCs w:val="24"/>
                           <w:lang w:val="en-GB" w:eastAsia="en-GB"/>
@@ -5270,47 +5216,72 @@
         <w:spacing w:before="0" w:line="300" w:lineRule="exact"/>
         <w:ind w:left="-142" w:firstLine="357"/>
         <w:rPr>
-          <w:rFonts w:asciiTheme="minorHAnsi" w:hAnsiTheme="minorHAnsi" w:cs="OpenSans"/>
-          <w:szCs w:val="24"/>
-          <w:lang w:val="en-GB"/>
-        </w:rPr>
-      </w:pPr>
-      <w:r>
-        <w:rPr>
           <w:rFonts w:asciiTheme="minorHAnsi" w:eastAsia="Times New Roman" w:hAnsiTheme="minorHAnsi" w:cs="Arial"/>
           <w:b/>
           <w:szCs w:val="24"/>
           <w:lang w:val="en-GB" w:eastAsia="en-GB"/>
         </w:rPr>
-        <w:t>Requirements:</w:t>
-      </w:r>
-      <w:r>
-        <w:rPr>
-          <w:rFonts w:asciiTheme="minorHAnsi" w:eastAsia="Times New Roman" w:hAnsiTheme="minorHAnsi" w:cs="Arial"/>
-          <w:szCs w:val="24"/>
-          <w:lang w:val="en-GB" w:eastAsia="en-GB"/>
-        </w:rPr>
-        <w:t xml:space="preserve"> </w:t>
-      </w:r>
+      </w:pPr>
     </w:p>
     <w:p>
       <w:pPr>
         <w:spacing w:before="0" w:line="300" w:lineRule="exact"/>
         <w:ind w:left="-142" w:firstLine="357"/>
         <w:rPr>
-          <w:rFonts w:asciiTheme="minorHAnsi" w:hAnsiTheme="minorHAnsi" w:cs="Times New Roman"/>
-          <w:szCs w:val="24"/>
-          <w:lang w:val="en-GB"/>
-        </w:rPr>
-      </w:pPr>
-      <w:r>
-        <w:rPr>
-          <w:rFonts w:asciiTheme="minorHAnsi" w:hAnsiTheme="minorHAnsi" w:cs="Times New Roman"/>
-          <w:szCs w:val="24"/>
-          <w:lang w:val="en-GB"/>
-        </w:rPr>
-        <w:t xml:space="preserve">In terms of user stories, we can explain our requirements in this way: </w:t>
-      </w:r>
+          <w:rFonts w:asciiTheme="minorHAnsi" w:eastAsia="Times New Roman" w:hAnsiTheme="minorHAnsi" w:cs="Arial"/>
+          <w:b/>
+          <w:szCs w:val="24"/>
+          <w:lang w:val="en-GB" w:eastAsia="en-GB"/>
+        </w:rPr>
+      </w:pPr>
+    </w:p>
+    <w:p>
+      <w:pPr>
+        <w:spacing w:before="0" w:line="300" w:lineRule="exact"/>
+        <w:ind w:left="-142" w:firstLine="357"/>
+        <w:rPr>
+          <w:rFonts w:asciiTheme="minorHAnsi" w:eastAsia="Times New Roman" w:hAnsiTheme="minorHAnsi" w:cs="Arial"/>
+          <w:b/>
+          <w:szCs w:val="24"/>
+          <w:lang w:val="en-GB" w:eastAsia="en-GB"/>
+        </w:rPr>
+      </w:pPr>
+    </w:p>
+    <w:p>
+      <w:pPr>
+        <w:spacing w:before="0" w:line="300" w:lineRule="exact"/>
+        <w:ind w:left="-142" w:firstLine="357"/>
+        <w:rPr>
+          <w:rFonts w:asciiTheme="minorHAnsi" w:eastAsia="Times New Roman" w:hAnsiTheme="minorHAnsi" w:cs="Arial"/>
+          <w:b/>
+          <w:szCs w:val="24"/>
+          <w:lang w:val="en-GB" w:eastAsia="en-GB"/>
+        </w:rPr>
+      </w:pPr>
+    </w:p>
+    <w:p>
+      <w:pPr>
+        <w:spacing w:before="0" w:line="300" w:lineRule="exact"/>
+        <w:ind w:left="-142" w:firstLine="357"/>
+        <w:rPr>
+          <w:rFonts w:asciiTheme="minorHAnsi" w:eastAsia="Times New Roman" w:hAnsiTheme="minorHAnsi" w:cs="Arial"/>
+          <w:b/>
+          <w:szCs w:val="24"/>
+          <w:lang w:val="en-GB" w:eastAsia="en-GB"/>
+        </w:rPr>
+      </w:pPr>
+    </w:p>
+    <w:p>
+      <w:pPr>
+        <w:spacing w:before="0" w:line="300" w:lineRule="exact"/>
+        <w:ind w:left="-142" w:firstLine="357"/>
+        <w:rPr>
+          <w:rFonts w:asciiTheme="minorHAnsi" w:eastAsia="Times New Roman" w:hAnsiTheme="minorHAnsi" w:cs="Arial"/>
+          <w:b/>
+          <w:szCs w:val="24"/>
+          <w:lang w:val="en-GB" w:eastAsia="en-GB"/>
+        </w:rPr>
+      </w:pPr>
     </w:p>
     <w:p>
       <w:pPr>
@@ -5333,17 +5304,27 @@
         <mc:AlternateContent>
           <mc:Choice Requires="wpg">
             <w:drawing>
-              <wp:anchor distT="0" distB="0" distL="114300" distR="114300" simplePos="0" relativeHeight="251661312" behindDoc="0" locked="0" layoutInCell="1" allowOverlap="1" wp14:anchorId="37A717FA" wp14:editId="22FEF826">
+              <wp:anchor distT="0" distB="0" distL="114300" distR="114300" simplePos="0" relativeHeight="251661312" behindDoc="0" locked="0" layoutInCell="1" allowOverlap="1" wp14:anchorId="37A717FA" wp14:editId="2EA71264">
                 <wp:simplePos x="0" y="0"/>
                 <wp:positionH relativeFrom="column">
-                  <wp:posOffset>1898015</wp:posOffset>
+                  <wp:posOffset>3812540</wp:posOffset>
                 </wp:positionH>
                 <wp:positionV relativeFrom="paragraph">
-                  <wp:posOffset>109220</wp:posOffset>
+                  <wp:posOffset>100330</wp:posOffset>
                 </wp:positionV>
                 <wp:extent cx="2063750" cy="2451100"/>
-                <wp:effectExtent l="0" t="0" r="0" b="6350"/>
-                <wp:wrapNone/>
+                <wp:effectExtent l="0" t="0" r="0" b="12700"/>
+                <wp:wrapTight wrapText="bothSides">
+                  <wp:wrapPolygon edited="0">
+                    <wp:start x="0" y="0"/>
+                    <wp:lineTo x="0" y="19697"/>
+                    <wp:lineTo x="532" y="21488"/>
+                    <wp:lineTo x="20470" y="21488"/>
+                    <wp:lineTo x="21268" y="19697"/>
+                    <wp:lineTo x="21268" y="0"/>
+                    <wp:lineTo x="0" y="0"/>
+                  </wp:wrapPolygon>
+                </wp:wrapTight>
                 <wp:docPr id="8" name="Grupo 8"/>
                 <wp:cNvGraphicFramePr/>
                 <a:graphic xmlns:a="http://schemas.openxmlformats.org/drawingml/2006/main">
@@ -5368,6 +5349,15 @@
                         <pic:blipFill rotWithShape="1">
                           <a:blip r:embed="rId11">
                             <a:extLst>
+                              <a:ext uri="{BEBA8EAE-BF5A-486C-A8C5-ECC9F3942E4B}">
+                                <a14:imgProps xmlns:a14="http://schemas.microsoft.com/office/drawing/2010/main">
+                                  <a14:imgLayer r:embed="rId20">
+                                    <a14:imgEffect>
+                                      <a14:saturation sat="0"/>
+                                    </a14:imgEffect>
+                                  </a14:imgLayer>
+                                </a14:imgProps>
+                              </a:ext>
                               <a:ext uri="{28A0092B-C50C-407E-A947-70E740481C1C}">
                                 <a14:useLocalDpi xmlns:a14="http://schemas.microsoft.com/office/drawing/2010/main" val="0"/>
                               </a:ext>
@@ -5422,8 +5412,9 @@
                               <w:pPr>
                                 <w:jc w:val="center"/>
                                 <w:rPr>
-                                  <w:rFonts w:cs="Times New Roman"/>
-                                  <w:sz w:val="22"/>
+                                  <w:rFonts w:asciiTheme="minorHAnsi" w:hAnsiTheme="minorHAnsi" w:cs="Times New Roman"/>
+                                  <w:sz w:val="28"/>
+                                  <w:szCs w:val="28"/>
                                   <w:lang w:val="en-US"/>
                                 </w:rPr>
                               </w:pPr>
@@ -5443,122 +5434,99 @@
                                   <w:szCs w:val="21"/>
                                   <w:lang w:val="en-US"/>
                                 </w:rPr>
-                                <w:t xml:space="preserve"> As a </w:t>
+                                <w:t xml:space="preserve"> </w:t>
                               </w:r>
                               <w:r>
                                 <w:rPr>
-                                  <w:rFonts w:cs="Times New Roman"/>
+                                  <w:rFonts w:asciiTheme="minorHAnsi" w:hAnsiTheme="minorHAnsi" w:cs="Times New Roman"/>
+                                  <w:color w:val="222222"/>
+                                  <w:szCs w:val="28"/>
+                                  <w:lang w:val="en-US"/>
+                                </w:rPr>
+                                <w:t>As a </w:t>
+                              </w:r>
+                              <w:r>
+                                <w:rPr>
+                                  <w:rFonts w:asciiTheme="minorHAnsi" w:hAnsiTheme="minorHAnsi" w:cs="Times New Roman"/>
                                   <w:i/>
                                   <w:iCs/>
                                   <w:color w:val="auto"/>
-                                  <w:sz w:val="21"/>
-                                  <w:szCs w:val="21"/>
+                                  <w:szCs w:val="28"/>
                                   <w:lang w:val="en-US"/>
                                 </w:rPr>
                                 <w:t>&lt;</w:t>
                               </w:r>
                               <w:r>
                                 <w:rPr>
-                                  <w:rFonts w:cs="Times New Roman"/>
+                                  <w:rFonts w:asciiTheme="minorHAnsi" w:hAnsiTheme="minorHAnsi" w:cs="Times New Roman"/>
                                   <w:i/>
                                   <w:iCs/>
                                   <w:color w:val="2E74B5" w:themeColor="accent1" w:themeShade="BF"/>
-                                  <w:sz w:val="21"/>
-                                  <w:szCs w:val="21"/>
+                                  <w:szCs w:val="28"/>
                                   <w:lang w:val="en-US"/>
                                 </w:rPr>
                                 <w:t>User</w:t>
                               </w:r>
                               <w:r>
                                 <w:rPr>
-                                  <w:rFonts w:cs="Times New Roman"/>
+                                  <w:rFonts w:asciiTheme="minorHAnsi" w:hAnsiTheme="minorHAnsi" w:cs="Times New Roman"/>
                                   <w:i/>
                                   <w:iCs/>
                                   <w:color w:val="222222"/>
-                                  <w:sz w:val="21"/>
-                                  <w:szCs w:val="21"/>
+                                  <w:szCs w:val="28"/>
                                   <w:lang w:val="en-US"/>
                                 </w:rPr>
                                 <w:t>&gt;,</w:t>
                               </w:r>
                               <w:r>
                                 <w:rPr>
-                                  <w:rFonts w:cs="Times New Roman"/>
+                                  <w:rFonts w:asciiTheme="minorHAnsi" w:hAnsiTheme="minorHAnsi" w:cs="Times New Roman"/>
                                   <w:color w:val="222222"/>
-                                  <w:sz w:val="21"/>
-                                  <w:szCs w:val="21"/>
+                                  <w:szCs w:val="28"/>
                                   <w:lang w:val="en-US"/>
                                 </w:rPr>
                                 <w:t> I want </w:t>
                               </w:r>
                               <w:r>
                                 <w:rPr>
-                                  <w:rFonts w:cs="Times New Roman"/>
+                                  <w:rFonts w:asciiTheme="minorHAnsi" w:hAnsiTheme="minorHAnsi" w:cs="Times New Roman"/>
                                   <w:i/>
                                   <w:iCs/>
                                   <w:color w:val="222222"/>
-                                  <w:sz w:val="21"/>
-                                  <w:szCs w:val="21"/>
+                                  <w:szCs w:val="28"/>
                                   <w:lang w:val="en-US"/>
                                 </w:rPr>
                                 <w:t>&lt;</w:t>
                               </w:r>
                               <w:r>
                                 <w:rPr>
-                                  <w:rFonts w:cs="Times New Roman"/>
+                                  <w:rFonts w:asciiTheme="minorHAnsi" w:hAnsiTheme="minorHAnsi" w:cs="Times New Roman"/>
                                   <w:i/>
                                   <w:iCs/>
                                   <w:color w:val="2E74B5" w:themeColor="accent1" w:themeShade="BF"/>
-                                  <w:sz w:val="21"/>
-                                  <w:szCs w:val="21"/>
+                                  <w:szCs w:val="28"/>
                                   <w:lang w:val="en-US"/>
                                 </w:rPr>
-                                <w:t>html code to</w:t>
+                                <w:t>html code to be automatically completed</w:t>
                               </w:r>
                               <w:r>
                                 <w:rPr>
-                                  <w:rFonts w:cs="Times New Roman"/>
-                                  <w:i/>
-                                  <w:iCs/>
-                                  <w:color w:val="2E74B5" w:themeColor="accent1" w:themeShade="BF"/>
-                                  <w:sz w:val="21"/>
-                                  <w:szCs w:val="21"/>
-                                  <w:lang w:val="en-US"/>
-                                </w:rPr>
-                                <w:t xml:space="preserve"> be</w:t>
-                              </w:r>
-                              <w:r>
-                                <w:rPr>
-                                  <w:rFonts w:cs="Times New Roman"/>
-                                  <w:i/>
-                                  <w:iCs/>
-                                  <w:color w:val="2E74B5" w:themeColor="accent1" w:themeShade="BF"/>
-                                  <w:sz w:val="21"/>
-                                  <w:szCs w:val="21"/>
-                                  <w:lang w:val="en-US"/>
-                                </w:rPr>
-                                <w:t xml:space="preserve"> automatically completed</w:t>
-                              </w:r>
-                              <w:r>
-                                <w:rPr>
-                                  <w:rFonts w:cs="Times New Roman"/>
+                                  <w:rFonts w:asciiTheme="minorHAnsi" w:hAnsiTheme="minorHAnsi" w:cs="Times New Roman"/>
                                   <w:i/>
                                   <w:iCs/>
                                   <w:color w:val="222222"/>
-                                  <w:sz w:val="21"/>
-                                  <w:szCs w:val="21"/>
+                                  <w:szCs w:val="28"/>
                                   <w:lang w:val="en-US"/>
                                 </w:rPr>
                                 <w:t>&gt;</w:t>
                               </w:r>
                               <w:r>
                                 <w:rPr>
-                                  <w:rFonts w:cs="Times New Roman"/>
+                                  <w:rFonts w:asciiTheme="minorHAnsi" w:hAnsiTheme="minorHAnsi" w:cs="Times New Roman"/>
                                   <w:i/>
                                   <w:iCs/>
                                   <w:color w:val="222222"/>
-                                  <w:sz w:val="21"/>
-                                  <w:szCs w:val="21"/>
+                                  <w:szCs w:val="28"/>
                                   <w:lang w:val="en-US"/>
                                 </w:rPr>
                                 <w:t>.</w:t>
@@ -5578,9 +5546,9 @@
           </mc:Choice>
           <mc:Fallback>
             <w:pict>
-              <v:group w14:anchorId="37A717FA" id="Grupo 8" o:spid="_x0000_s1034" style="position:absolute;left:0;text-align:left;margin-left:149.45pt;margin-top:8.6pt;width:162.5pt;height:193pt;z-index:251661312" coordsize="2063750,2451100" o:gfxdata="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">
-                <v:shape id="Imagem 7" o:spid="_x0000_s1035" type="#_x0000_t75" alt="http://phpfuse.net/wp-content/uploads/2017/07/post-it-note-template-business-template-example-pertaining-to-post-it-note-template.jpg" style="position:absolute;width:2063750;height:2222500;visibility:visible;mso-wrap-style:square" o:gfxdata="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">
-                  <v:imagedata r:id="rId12" o:title="//phpfuse.net/wp-content/uploads/2017/07/post-it-note-template-business-template-example-pertaining-to-post-it-note-template.jpg" croptop="2311f" cropbottom="5447f" cropleft="7098f" cropright="4788f"/>
+              <v:group w14:anchorId="37A717FA" id="Grupo 8" o:spid="_x0000_s1034" style="position:absolute;left:0;text-align:left;margin-left:300.2pt;margin-top:7.9pt;width:162.5pt;height:193pt;z-index:251661312" coordsize="2063750,2451100" o:gfxdata="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">
+                <v:shape id="Imagem 7" o:spid="_x0000_s1035" type="#_x0000_t75" alt="http://phpfuse.net/wp-content/uploads/2017/07/post-it-note-template-business-template-example-pertaining-to-post-it-note-template.jpg" style="position:absolute;width:2063750;height:2222500;visibility:visible;mso-wrap-style:square" o:gfxdata="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">
+                  <v:imagedata r:id="rId13" o:title="//phpfuse.net/wp-content/uploads/2017/07/post-it-note-template-business-template-example-pertaining-to-post-it-note-template.jpg" croptop="2311f" cropbottom="5447f" cropleft="7098f" cropright="4788f"/>
                   <v:path arrowok="t"/>
                 </v:shape>
                 <v:shape id="_x0000_s1036" type="#_x0000_t202" style="position:absolute;left:12700;top:673100;width:2012950;height:1778000;visibility:visible;mso-wrap-style:square;v-text-anchor:top" o:gfxdata="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" filled="f" stroked="f">
@@ -5590,8 +5558,9 @@
                         <w:pPr>
                           <w:jc w:val="center"/>
                           <w:rPr>
-                            <w:rFonts w:cs="Times New Roman"/>
-                            <w:sz w:val="22"/>
+                            <w:rFonts w:asciiTheme="minorHAnsi" w:hAnsiTheme="minorHAnsi" w:cs="Times New Roman"/>
+                            <w:sz w:val="28"/>
+                            <w:szCs w:val="28"/>
                             <w:lang w:val="en-US"/>
                           </w:rPr>
                         </w:pPr>
@@ -5611,122 +5580,99 @@
                             <w:szCs w:val="21"/>
                             <w:lang w:val="en-US"/>
                           </w:rPr>
-                          <w:t xml:space="preserve"> As a </w:t>
+                          <w:t xml:space="preserve"> </w:t>
                         </w:r>
                         <w:r>
                           <w:rPr>
-                            <w:rFonts w:cs="Times New Roman"/>
+                            <w:rFonts w:asciiTheme="minorHAnsi" w:hAnsiTheme="minorHAnsi" w:cs="Times New Roman"/>
+                            <w:color w:val="222222"/>
+                            <w:szCs w:val="28"/>
+                            <w:lang w:val="en-US"/>
+                          </w:rPr>
+                          <w:t>As a </w:t>
+                        </w:r>
+                        <w:r>
+                          <w:rPr>
+                            <w:rFonts w:asciiTheme="minorHAnsi" w:hAnsiTheme="minorHAnsi" w:cs="Times New Roman"/>
                             <w:i/>
                             <w:iCs/>
                             <w:color w:val="auto"/>
-                            <w:sz w:val="21"/>
-                            <w:szCs w:val="21"/>
+                            <w:szCs w:val="28"/>
                             <w:lang w:val="en-US"/>
                           </w:rPr>
                           <w:t>&lt;</w:t>
                         </w:r>
                         <w:r>
                           <w:rPr>
-                            <w:rFonts w:cs="Times New Roman"/>
+                            <w:rFonts w:asciiTheme="minorHAnsi" w:hAnsiTheme="minorHAnsi" w:cs="Times New Roman"/>
                             <w:i/>
                             <w:iCs/>
                             <w:color w:val="2E74B5" w:themeColor="accent1" w:themeShade="BF"/>
-                            <w:sz w:val="21"/>
-                            <w:szCs w:val="21"/>
+                            <w:szCs w:val="28"/>
                             <w:lang w:val="en-US"/>
                           </w:rPr>
                           <w:t>User</w:t>
                         </w:r>
                         <w:r>
                           <w:rPr>
-                            <w:rFonts w:cs="Times New Roman"/>
+                            <w:rFonts w:asciiTheme="minorHAnsi" w:hAnsiTheme="minorHAnsi" w:cs="Times New Roman"/>
                             <w:i/>
                             <w:iCs/>
                             <w:color w:val="222222"/>
-                            <w:sz w:val="21"/>
-                            <w:szCs w:val="21"/>
+                            <w:szCs w:val="28"/>
                             <w:lang w:val="en-US"/>
                           </w:rPr>
                           <w:t>&gt;,</w:t>
                         </w:r>
                         <w:r>
                           <w:rPr>
-                            <w:rFonts w:cs="Times New Roman"/>
+                            <w:rFonts w:asciiTheme="minorHAnsi" w:hAnsiTheme="minorHAnsi" w:cs="Times New Roman"/>
                             <w:color w:val="222222"/>
-                            <w:sz w:val="21"/>
-                            <w:szCs w:val="21"/>
+                            <w:szCs w:val="28"/>
                             <w:lang w:val="en-US"/>
                           </w:rPr>
                           <w:t> I want </w:t>
                         </w:r>
                         <w:r>
                           <w:rPr>
-                            <w:rFonts w:cs="Times New Roman"/>
+                            <w:rFonts w:asciiTheme="minorHAnsi" w:hAnsiTheme="minorHAnsi" w:cs="Times New Roman"/>
                             <w:i/>
                             <w:iCs/>
                             <w:color w:val="222222"/>
-                            <w:sz w:val="21"/>
-                            <w:szCs w:val="21"/>
+                            <w:szCs w:val="28"/>
                             <w:lang w:val="en-US"/>
                           </w:rPr>
                           <w:t>&lt;</w:t>
                         </w:r>
                         <w:r>
                           <w:rPr>
-                            <w:rFonts w:cs="Times New Roman"/>
+                            <w:rFonts w:asciiTheme="minorHAnsi" w:hAnsiTheme="minorHAnsi" w:cs="Times New Roman"/>
                             <w:i/>
                             <w:iCs/>
                             <w:color w:val="2E74B5" w:themeColor="accent1" w:themeShade="BF"/>
-                            <w:sz w:val="21"/>
-                            <w:szCs w:val="21"/>
+                            <w:szCs w:val="28"/>
                             <w:lang w:val="en-US"/>
                           </w:rPr>
-                          <w:t>html code to</w:t>
+                          <w:t>html code to be automatically completed</w:t>
                         </w:r>
                         <w:r>
                           <w:rPr>
-                            <w:rFonts w:cs="Times New Roman"/>
-                            <w:i/>
-                            <w:iCs/>
-                            <w:color w:val="2E74B5" w:themeColor="accent1" w:themeShade="BF"/>
-                            <w:sz w:val="21"/>
-                            <w:szCs w:val="21"/>
-                            <w:lang w:val="en-US"/>
-                          </w:rPr>
-                          <w:t xml:space="preserve"> be</w:t>
-                        </w:r>
-                        <w:r>
-                          <w:rPr>
-                            <w:rFonts w:cs="Times New Roman"/>
-                            <w:i/>
-                            <w:iCs/>
-                            <w:color w:val="2E74B5" w:themeColor="accent1" w:themeShade="BF"/>
-                            <w:sz w:val="21"/>
-                            <w:szCs w:val="21"/>
-                            <w:lang w:val="en-US"/>
-                          </w:rPr>
-                          <w:t xml:space="preserve"> automatically completed</w:t>
-                        </w:r>
-                        <w:r>
-                          <w:rPr>
-                            <w:rFonts w:cs="Times New Roman"/>
+                            <w:rFonts w:asciiTheme="minorHAnsi" w:hAnsiTheme="minorHAnsi" w:cs="Times New Roman"/>
                             <w:i/>
                             <w:iCs/>
                             <w:color w:val="222222"/>
-                            <w:sz w:val="21"/>
-                            <w:szCs w:val="21"/>
+                            <w:szCs w:val="28"/>
                             <w:lang w:val="en-US"/>
                           </w:rPr>
                           <w:t>&gt;</w:t>
                         </w:r>
                         <w:r>
                           <w:rPr>
-                            <w:rFonts w:cs="Times New Roman"/>
+                            <w:rFonts w:asciiTheme="minorHAnsi" w:hAnsiTheme="minorHAnsi" w:cs="Times New Roman"/>
                             <w:i/>
                             <w:iCs/>
                             <w:color w:val="222222"/>
-                            <w:sz w:val="21"/>
-                            <w:szCs w:val="21"/>
+                            <w:szCs w:val="28"/>
                             <w:lang w:val="en-US"/>
                           </w:rPr>
                           <w:t>.</w:t>
@@ -5735,33 +5681,60 @@
                     </w:txbxContent>
                   </v:textbox>
                 </v:shape>
+                <w10:wrap type="tight"/>
               </v:group>
             </w:pict>
           </mc:Fallback>
         </mc:AlternateContent>
       </w:r>
+      <w:r>
+        <w:rPr>
+          <w:rFonts w:asciiTheme="minorHAnsi" w:eastAsia="Times New Roman" w:hAnsiTheme="minorHAnsi" w:cs="Arial"/>
+          <w:szCs w:val="24"/>
+          <w:lang w:val="en-GB" w:eastAsia="en-GB"/>
+        </w:rPr>
+        <w:t xml:space="preserve"> </w:t>
+      </w:r>
     </w:p>
     <w:p>
       <w:pPr>
         <w:spacing w:before="0" w:line="300" w:lineRule="exact"/>
         <w:ind w:left="-142" w:firstLine="357"/>
         <w:rPr>
-          <w:rFonts w:asciiTheme="minorHAnsi" w:hAnsiTheme="minorHAnsi" w:cs="OpenSans"/>
+          <w:rFonts w:asciiTheme="minorHAnsi" w:hAnsiTheme="minorHAnsi" w:cs="Times New Roman"/>
+          <w:b/>
           <w:szCs w:val="24"/>
           <w:lang w:val="en-GB"/>
         </w:rPr>
       </w:pPr>
+      <w:r>
+        <w:rPr>
+          <w:rFonts w:asciiTheme="minorHAnsi" w:hAnsiTheme="minorHAnsi" w:cs="Times New Roman"/>
+          <w:b/>
+          <w:szCs w:val="24"/>
+          <w:lang w:val="en-GB"/>
+        </w:rPr>
+        <w:t>Requirements:</w:t>
+      </w:r>
     </w:p>
     <w:p>
       <w:pPr>
         <w:spacing w:before="0" w:line="300" w:lineRule="exact"/>
         <w:ind w:left="-142" w:firstLine="357"/>
         <w:rPr>
-          <w:rFonts w:asciiTheme="minorHAnsi" w:hAnsiTheme="minorHAnsi" w:cs="OpenSans"/>
+          <w:rFonts w:asciiTheme="minorHAnsi" w:hAnsiTheme="minorHAnsi" w:cs="Times New Roman"/>
           <w:szCs w:val="24"/>
           <w:lang w:val="en-GB"/>
         </w:rPr>
       </w:pPr>
+      <w:r>
+        <w:rPr>
+          <w:rFonts w:asciiTheme="minorHAnsi" w:hAnsiTheme="minorHAnsi" w:cs="Times New Roman"/>
+          <w:szCs w:val="24"/>
+          <w:lang w:val="en-GB"/>
+        </w:rPr>
+        <w:t xml:space="preserve">In terms of user stories, we can explain our requirements in this way: </w:t>
+      </w:r>
     </w:p>
     <w:p>
       <w:pPr>
@@ -5843,22 +5816,23 @@
     <w:p>
       <w:pPr>
         <w:spacing w:before="0" w:line="300" w:lineRule="exact"/>
-        <w:ind w:left="-142" w:firstLine="357"/>
         <w:rPr>
           <w:rFonts w:asciiTheme="minorHAnsi" w:hAnsiTheme="minorHAnsi" w:cs="OpenSans"/>
           <w:szCs w:val="24"/>
           <w:lang w:val="en-GB"/>
         </w:rPr>
       </w:pPr>
+      <w:bookmarkStart w:id="9" w:name="_GoBack"/>
+      <w:bookmarkEnd w:id="9"/>
     </w:p>
     <w:p>
       <w:pPr>
         <w:spacing w:before="0" w:line="300" w:lineRule="exact"/>
         <w:ind w:left="-142" w:firstLine="357"/>
         <w:rPr>
-          <w:rFonts w:asciiTheme="minorHAnsi" w:hAnsiTheme="minorHAnsi" w:cs="OpenSans"/>
-          <w:szCs w:val="24"/>
-          <w:lang w:val="en-GB"/>
+          <w:rFonts w:asciiTheme="minorHAnsi" w:eastAsia="Times New Roman" w:hAnsiTheme="minorHAnsi" w:cs="Arial"/>
+          <w:szCs w:val="24"/>
+          <w:lang w:val="en-GB" w:eastAsia="en-GB"/>
         </w:rPr>
       </w:pPr>
     </w:p>
@@ -5872,32 +5846,21 @@
           <w:lang w:val="en-GB" w:eastAsia="en-GB"/>
         </w:rPr>
       </w:pPr>
+      <w:r>
+        <w:rPr>
+          <w:rFonts w:asciiTheme="minorHAnsi" w:eastAsia="Times New Roman" w:hAnsiTheme="minorHAnsi" w:cs="Arial"/>
+          <w:b/>
+          <w:szCs w:val="24"/>
+          <w:lang w:val="en-GB" w:eastAsia="en-GB"/>
+        </w:rPr>
+        <w:t>Source code files:</w:t>
+      </w:r>
     </w:p>
     <w:p>
       <w:pPr>
         <w:spacing w:before="0" w:line="300" w:lineRule="exact"/>
         <w:ind w:left="-142" w:firstLine="357"/>
         <w:rPr>
-          <w:rFonts w:asciiTheme="minorHAnsi" w:eastAsia="Times New Roman" w:hAnsiTheme="minorHAnsi" w:cs="Arial"/>
-          <w:szCs w:val="24"/>
-          <w:lang w:val="en-GB" w:eastAsia="en-GB"/>
-        </w:rPr>
-      </w:pPr>
-      <w:r>
-        <w:rPr>
-          <w:rFonts w:asciiTheme="minorHAnsi" w:eastAsia="Times New Roman" w:hAnsiTheme="minorHAnsi" w:cs="Arial"/>
-          <w:b/>
-          <w:szCs w:val="24"/>
-          <w:lang w:val="en-GB" w:eastAsia="en-GB"/>
-        </w:rPr>
-        <w:t>Source code files:</w:t>
-      </w:r>
-    </w:p>
-    <w:p>
-      <w:pPr>
-        <w:spacing w:before="0" w:line="300" w:lineRule="exact"/>
-        <w:ind w:left="-142" w:firstLine="357"/>
-        <w:rPr>
           <w:rFonts w:asciiTheme="minorHAnsi" w:hAnsiTheme="minorHAnsi" w:cs="Times New Roman"/>
           <w:szCs w:val="24"/>
           <w:lang w:val="en-US"/>
@@ -5961,7 +5924,7 @@
         </w:rPr>
         <w:t xml:space="preserve"> </w:t>
       </w:r>
-      <w:hyperlink r:id="rId19" w:anchor="diff-67c08f9cfd40d9e92cff8c3522fe2187" w:tooltip="extensions/html/snippets/html.snippets.json" w:history="1">
+      <w:hyperlink r:id="rId21" w:anchor="diff-67c08f9cfd40d9e92cff8c3522fe2187" w:tooltip="extensions/html/snippets/html.snippets.json" w:history="1">
         <w:r>
           <w:rPr>
             <w:rStyle w:val="Hyperlink"/>
@@ -6206,7 +6169,7 @@
                     </pic:cNvPicPr>
                   </pic:nvPicPr>
                   <pic:blipFill>
-                    <a:blip r:embed="rId20">
+                    <a:blip r:embed="rId22">
                       <a:extLst>
                         <a:ext uri="{28A0092B-C50C-407E-A947-70E740481C1C}">
                           <a14:useLocalDpi xmlns:a14="http://schemas.microsoft.com/office/drawing/2010/main" val="0"/>
@@ -6309,8 +6272,6 @@
           <w:lang w:val="en-GB" w:eastAsia="en-GB"/>
         </w:rPr>
       </w:pPr>
-      <w:bookmarkStart w:id="10" w:name="_GoBack"/>
-      <w:bookmarkEnd w:id="10"/>
     </w:p>
     <w:p>
       <w:pPr>
@@ -8247,7 +8208,7 @@
           <w:lang w:val="en-GB" w:eastAsia="en-GB"/>
         </w:rPr>
       </w:pPr>
-      <w:hyperlink r:id="rId21" w:history="1">
+      <w:hyperlink r:id="rId23" w:history="1">
         <w:r>
           <w:rPr>
             <w:rStyle w:val="Hyperlink"/>
@@ -8260,10 +8221,10 @@
       </w:hyperlink>
     </w:p>
     <w:sectPr>
-      <w:headerReference w:type="even" r:id="rId22"/>
-      <w:headerReference w:type="default" r:id="rId23"/>
-      <w:footerReference w:type="even" r:id="rId24"/>
-      <w:footerReference w:type="default" r:id="rId25"/>
+      <w:headerReference w:type="even" r:id="rId24"/>
+      <w:headerReference w:type="default" r:id="rId25"/>
+      <w:footerReference w:type="even" r:id="rId26"/>
+      <w:footerReference w:type="default" r:id="rId27"/>
       <w:pgSz w:w="11906" w:h="16838" w:code="9"/>
       <w:pgMar w:top="743" w:right="1701" w:bottom="1128" w:left="1701" w:header="720" w:footer="567" w:gutter="0"/>
       <w:pgBorders w:display="firstPage">
@@ -8390,7 +8351,7 @@
         <w:rStyle w:val="PageNumber"/>
         <w:noProof/>
       </w:rPr>
-      <w:t>7</w:t>
+      <w:t>6</w:t>
     </w:r>
     <w:r>
       <w:rPr>
@@ -8526,7 +8487,7 @@
                         <a:noFill/>
                         <a:extLst>
                           <a:ext uri="{909E8E84-426E-40dd-AFC4-6F175D3DCCD1}">
-                            <a14:hiddenFill xmlns="" xmlns:o="urn:schemas-microsoft-com:office:office" xmlns:v="urn:schemas-microsoft-com:vml" xmlns:w10="urn:schemas-microsoft-com:office:word" xmlns:w="http://schemas.openxmlformats.org/wordprocessingml/2006/main" xmlns:a14="http://schemas.microsoft.com/office/drawing/2010/main" xmlns:w16se="http://schemas.microsoft.com/office/word/2015/wordml/symex" xmlns:w16cid="http://schemas.microsoft.com/office/word/2016/wordml/cid" xmlns:am3d="http://schemas.microsoft.com/office/drawing/2017/model3d" xmlns:aink="http://schemas.microsoft.com/office/drawing/2016/ink" xmlns:cx8="http://schemas.microsoft.com/office/drawing/2016/5/14/chartex" xmlns:cx7="http://schemas.microsoft.com/office/drawing/2016/5/13/chartex" xmlns:cx6="http://schemas.microsoft.com/office/drawing/2016/5/12/chartex" xmlns:cx5="http://schemas.microsoft.com/office/drawing/2016/5/11/chartex" xmlns:cx4="http://schemas.microsoft.com/office/drawing/2016/5/10/chartex" xmlns:cx3="http://schemas.microsoft.com/office/drawing/2016/5/9/chartex" xmlns:cx2="http://schemas.microsoft.com/office/drawing/2015/10/21/chartex" xmlns:cx1="http://schemas.microsoft.com/office/drawing/2015/9/8/chartex" xmlns:cx="http://schemas.microsoft.com/office/drawing/2014/chartex">
+                            <a14:hiddenFill xmlns:cx="http://schemas.microsoft.com/office/drawing/2014/chartex" xmlns:cx1="http://schemas.microsoft.com/office/drawing/2015/9/8/chartex" xmlns:cx2="http://schemas.microsoft.com/office/drawing/2015/10/21/chartex" xmlns:cx3="http://schemas.microsoft.com/office/drawing/2016/5/9/chartex" xmlns:cx4="http://schemas.microsoft.com/office/drawing/2016/5/10/chartex" xmlns:cx5="http://schemas.microsoft.com/office/drawing/2016/5/11/chartex" xmlns:cx6="http://schemas.microsoft.com/office/drawing/2016/5/12/chartex" xmlns:cx7="http://schemas.microsoft.com/office/drawing/2016/5/13/chartex" xmlns:cx8="http://schemas.microsoft.com/office/drawing/2016/5/14/chartex" xmlns:aink="http://schemas.microsoft.com/office/drawing/2016/ink" xmlns:am3d="http://schemas.microsoft.com/office/drawing/2017/model3d" xmlns:w16cid="http://schemas.microsoft.com/office/word/2016/wordml/cid" xmlns:w16se="http://schemas.microsoft.com/office/word/2015/wordml/symex" xmlns:a14="http://schemas.microsoft.com/office/drawing/2010/main" xmlns:w="http://schemas.openxmlformats.org/wordprocessingml/2006/main" xmlns:w10="urn:schemas-microsoft-com:office:word" xmlns:v="urn:schemas-microsoft-com:vml" xmlns:o="urn:schemas-microsoft-com:office:office" xmlns="">
                               <a:solidFill>
                                 <a:srgbClr val="FFFFFF"/>
                               </a:solidFill>
@@ -8564,7 +8525,7 @@
                         </a:effectLst>
                         <a:extLst>
                           <a:ext uri="{909E8E84-426E-40dd-AFC4-6F175D3DCCD1}">
-                            <a14:hiddenFill xmlns="" xmlns:o="urn:schemas-microsoft-com:office:office" xmlns:v="urn:schemas-microsoft-com:vml" xmlns:w10="urn:schemas-microsoft-com:office:word" xmlns:w="http://schemas.openxmlformats.org/wordprocessingml/2006/main" xmlns:a14="http://schemas.microsoft.com/office/drawing/2010/main" xmlns:w16se="http://schemas.microsoft.com/office/word/2015/wordml/symex" xmlns:w16cid="http://schemas.microsoft.com/office/word/2016/wordml/cid" xmlns:am3d="http://schemas.microsoft.com/office/drawing/2017/model3d" xmlns:aink="http://schemas.microsoft.com/office/drawing/2016/ink" xmlns:cx8="http://schemas.microsoft.com/office/drawing/2016/5/14/chartex" xmlns:cx7="http://schemas.microsoft.com/office/drawing/2016/5/13/chartex" xmlns:cx6="http://schemas.microsoft.com/office/drawing/2016/5/12/chartex" xmlns:cx5="http://schemas.microsoft.com/office/drawing/2016/5/11/chartex" xmlns:cx4="http://schemas.microsoft.com/office/drawing/2016/5/10/chartex" xmlns:cx3="http://schemas.microsoft.com/office/drawing/2016/5/9/chartex" xmlns:cx2="http://schemas.microsoft.com/office/drawing/2015/10/21/chartex" xmlns:cx1="http://schemas.microsoft.com/office/drawing/2015/9/8/chartex" xmlns:cx="http://schemas.microsoft.com/office/drawing/2014/chartex">
+                            <a14:hiddenFill xmlns:cx="http://schemas.microsoft.com/office/drawing/2014/chartex" xmlns:cx1="http://schemas.microsoft.com/office/drawing/2015/9/8/chartex" xmlns:cx2="http://schemas.microsoft.com/office/drawing/2015/10/21/chartex" xmlns:cx3="http://schemas.microsoft.com/office/drawing/2016/5/9/chartex" xmlns:cx4="http://schemas.microsoft.com/office/drawing/2016/5/10/chartex" xmlns:cx5="http://schemas.microsoft.com/office/drawing/2016/5/11/chartex" xmlns:cx6="http://schemas.microsoft.com/office/drawing/2016/5/12/chartex" xmlns:cx7="http://schemas.microsoft.com/office/drawing/2016/5/13/chartex" xmlns:cx8="http://schemas.microsoft.com/office/drawing/2016/5/14/chartex" xmlns:aink="http://schemas.microsoft.com/office/drawing/2016/ink" xmlns:am3d="http://schemas.microsoft.com/office/drawing/2017/model3d" xmlns:w16cid="http://schemas.microsoft.com/office/word/2016/wordml/cid" xmlns:w16se="http://schemas.microsoft.com/office/word/2015/wordml/symex" xmlns:a14="http://schemas.microsoft.com/office/drawing/2010/main" xmlns:w="http://schemas.openxmlformats.org/wordprocessingml/2006/main" xmlns:w10="urn:schemas-microsoft-com:office:word" xmlns:v="urn:schemas-microsoft-com:vml" xmlns:o="urn:schemas-microsoft-com:office:office" xmlns="">
                               <a:noFill/>
                             </a14:hiddenFill>
                           </a:ext>
@@ -8584,7 +8545,7 @@
             </wp:anchor>
           </w:drawing>
         </mc:Choice>
-        <mc:Fallback xmlns:w16se="http://schemas.microsoft.com/office/word/2015/wordml/symex" xmlns:w16cid="http://schemas.microsoft.com/office/word/2016/wordml/cid" xmlns:am3d="http://schemas.microsoft.com/office/drawing/2017/model3d" xmlns:aink="http://schemas.microsoft.com/office/drawing/2016/ink" xmlns:cx8="http://schemas.microsoft.com/office/drawing/2016/5/14/chartex" xmlns:cx7="http://schemas.microsoft.com/office/drawing/2016/5/13/chartex" xmlns:cx6="http://schemas.microsoft.com/office/drawing/2016/5/12/chartex" xmlns:cx5="http://schemas.microsoft.com/office/drawing/2016/5/11/chartex" xmlns:cx4="http://schemas.microsoft.com/office/drawing/2016/5/10/chartex" xmlns:cx3="http://schemas.microsoft.com/office/drawing/2016/5/9/chartex" xmlns:cx2="http://schemas.microsoft.com/office/drawing/2015/10/21/chartex" xmlns:cx1="http://schemas.microsoft.com/office/drawing/2015/9/8/chartex" xmlns:cx="http://schemas.microsoft.com/office/drawing/2014/chartex">
+        <mc:Fallback xmlns:cx="http://schemas.microsoft.com/office/drawing/2014/chartex" xmlns:cx1="http://schemas.microsoft.com/office/drawing/2015/9/8/chartex" xmlns:cx2="http://schemas.microsoft.com/office/drawing/2015/10/21/chartex" xmlns:cx3="http://schemas.microsoft.com/office/drawing/2016/5/9/chartex" xmlns:cx4="http://schemas.microsoft.com/office/drawing/2016/5/10/chartex" xmlns:cx5="http://schemas.microsoft.com/office/drawing/2016/5/11/chartex" xmlns:cx6="http://schemas.microsoft.com/office/drawing/2016/5/12/chartex" xmlns:cx7="http://schemas.microsoft.com/office/drawing/2016/5/13/chartex" xmlns:cx8="http://schemas.microsoft.com/office/drawing/2016/5/14/chartex" xmlns:aink="http://schemas.microsoft.com/office/drawing/2016/ink" xmlns:am3d="http://schemas.microsoft.com/office/drawing/2017/model3d" xmlns:w16cid="http://schemas.microsoft.com/office/word/2016/wordml/cid" xmlns:w16se="http://schemas.microsoft.com/office/word/2015/wordml/symex">
           <w:pict>
             <v:group w14:anchorId="4D374CBB" id="Group 4" o:spid="_x0000_s1026" style="position:absolute;margin-left:-.5pt;margin-top:-20.95pt;width:495.8pt;height:37.75pt;z-index:-251657216;mso-position-horizontal-relative:margin;mso-width-relative:margin" coordsize="61722,4794" o:gfxdata="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">
               <v:shapetype id="_x0000_t75" coordsize="21600,21600" o:spt="75" o:preferrelative="t" path="m@4@5l@4@11@9@11@9@5xe" filled="f" stroked="f">
@@ -17225,7 +17186,7 @@
 </file>
 
 <file path=customXml/itemProps1.xml><?xml version="1.0" encoding="utf-8"?>
-<ds:datastoreItem xmlns:ds="http://schemas.openxmlformats.org/officeDocument/2006/customXml" ds:itemID="{0FDA4928-6D22-AD40-BE87-4CCE78B72A6F}">
+<ds:datastoreItem xmlns:ds="http://schemas.openxmlformats.org/officeDocument/2006/customXml" ds:itemID="{EC9F7E7A-EA7A-4448-B24B-A29540A2497C}">
   <ds:schemaRefs>
     <ds:schemaRef ds:uri="http://schemas.openxmlformats.org/officeDocument/2006/bibliography"/>
   </ds:schemaRefs>

</xml_diff>